<commit_message>
the client react app is created
</commit_message>
<xml_diff>
--- a/lernin_Documentation.docx
+++ b/lernin_Documentation.docx
@@ -4134,7 +4134,7 @@
           <w:p>
             <w:r>
               <w:pict w14:anchorId="1FEB89EB">
-                <v:rect id="_x0000_i1081" style="width:0;height:1.5pt" o:hralign="center" o:hrstd="t" o:hr="t" fillcolor="#a0a0a0" stroked="f"/>
+                <v:rect id="_x0000_i1025" style="width:0;height:1.5pt" o:hralign="center" o:hrstd="t" o:hr="t" fillcolor="#a0a0a0" stroked="f"/>
               </w:pict>
             </w:r>
           </w:p>
@@ -9543,21 +9543,7 @@
                 <w:b/>
                 <w:bCs/>
               </w:rPr>
-              <w:t xml:space="preserve">Wenn Sie </w:t>
-            </w:r>
-            <w:r>
-              <w:rPr>
-                <w:b/>
-                <w:bCs/>
-              </w:rPr>
-              <w:t>haben</w:t>
-            </w:r>
-            <w:r>
-              <w:rPr>
-                <w:b/>
-                <w:bCs/>
-              </w:rPr>
-              <w:t xml:space="preserve"> ein Konto erstellt, dann müssen Sie ein Database und ein User erstellen und den IP-Adresse konfigurieren.</w:t>
+              <w:t>Wenn Sie haben ein Konto erstellt, dann müssen Sie ein Database und ein User erstellen und den IP-Adresse konfigurieren.</w:t>
             </w:r>
           </w:p>
         </w:tc>
@@ -10206,13 +10192,7 @@
             <w:proofErr w:type="spellEnd"/>
             <w:proofErr w:type="gramEnd"/>
             <w:r>
-              <w:t xml:space="preserve">» </w:t>
-            </w:r>
-            <w:r>
-              <w:t>File</w:t>
-            </w:r>
-            <w:r>
-              <w:t xml:space="preserve"> </w:t>
+              <w:t xml:space="preserve">» File </w:t>
             </w:r>
             <w:r>
               <w:t>den folgenden Code</w:t>
@@ -10704,7 +10684,15 @@
             </w:r>
           </w:p>
           <w:p>
-            <w:r>
+            <w:pPr>
+              <w:rPr>
+                <w:lang w:val="en-US"/>
+              </w:rPr>
+            </w:pPr>
+            <w:r>
+              <w:rPr>
+                <w:lang w:val="en-US"/>
+              </w:rPr>
               <w:t>"scripts": {</w:t>
             </w:r>
           </w:p>
@@ -10718,13 +10706,7 @@
               <w:rPr>
                 <w:lang w:val="en-US"/>
               </w:rPr>
-              <w:t>    "test": "echo \"Error: no test specified\" &amp;&amp; exit 1"</w:t>
-            </w:r>
-            <w:r>
-              <w:rPr>
-                <w:lang w:val="en-US"/>
-              </w:rPr>
-              <w:t>,</w:t>
+              <w:t>    "test": "echo \"Error: no test specified\" &amp;&amp; exit 1",</w:t>
             </w:r>
           </w:p>
           <w:p>
@@ -11886,6 +11868,1091 @@
               <w:t>] app crashed - waiting for file changes before starting...</w:t>
             </w:r>
           </w:p>
+        </w:tc>
+      </w:tr>
+      <w:tr>
+        <w:tc>
+          <w:tcPr>
+            <w:tcW w:w="13992" w:type="dxa"/>
+            <w:gridSpan w:val="2"/>
+          </w:tcPr>
+          <w:p/>
+        </w:tc>
+      </w:tr>
+      <w:tr>
+        <w:tc>
+          <w:tcPr>
+            <w:tcW w:w="13992" w:type="dxa"/>
+            <w:gridSpan w:val="2"/>
+          </w:tcPr>
+          <w:p>
+            <w:r>
+              <w:t xml:space="preserve">Wenn das Problem </w:t>
+            </w:r>
+            <w:proofErr w:type="gramStart"/>
+            <w:r>
+              <w:t>ist</w:t>
+            </w:r>
+            <w:proofErr w:type="gramEnd"/>
+            <w:r>
+              <w:t xml:space="preserve"> g</w:t>
+            </w:r>
+            <w:r>
+              <w:t>elöscht dann müssen wir den MongoDB in «index.js» File mit die folgenden Methoden konfigurieren.</w:t>
+            </w:r>
+          </w:p>
+          <w:p>
+            <w:pPr>
+              <w:shd w:val="clear" w:color="auto" w:fill="193549"/>
+              <w:spacing w:after="0" w:line="285" w:lineRule="atLeast"/>
+              <w:jc w:val="left"/>
+              <w:rPr>
+                <w:rFonts w:ascii="Consolas" w:hAnsi="Consolas"/>
+                <w:color w:val="FFFFFF"/>
+                <w:sz w:val="21"/>
+                <w:szCs w:val="21"/>
+                <w:lang w:val="fr-CH"/>
+              </w:rPr>
+            </w:pPr>
+            <w:proofErr w:type="spellStart"/>
+            <w:proofErr w:type="gramStart"/>
+            <w:r>
+              <w:rPr>
+                <w:rFonts w:ascii="Consolas" w:hAnsi="Consolas"/>
+                <w:color w:val="FFC600"/>
+                <w:sz w:val="21"/>
+                <w:szCs w:val="21"/>
+                <w:lang w:val="fr-CH"/>
+              </w:rPr>
+              <w:t>const</w:t>
+            </w:r>
+            <w:proofErr w:type="spellEnd"/>
+            <w:proofErr w:type="gramEnd"/>
+            <w:r>
+              <w:rPr>
+                <w:rFonts w:ascii="Consolas" w:hAnsi="Consolas"/>
+                <w:color w:val="9EFFFF"/>
+                <w:sz w:val="21"/>
+                <w:szCs w:val="21"/>
+                <w:lang w:val="fr-CH"/>
+              </w:rPr>
+              <w:t xml:space="preserve"> </w:t>
+            </w:r>
+            <w:r>
+              <w:rPr>
+                <w:rFonts w:ascii="Consolas" w:hAnsi="Consolas"/>
+                <w:color w:val="FFFFFF"/>
+                <w:sz w:val="21"/>
+                <w:szCs w:val="21"/>
+                <w:lang w:val="fr-CH"/>
+              </w:rPr>
+              <w:t>PORT</w:t>
+            </w:r>
+            <w:r>
+              <w:rPr>
+                <w:rFonts w:ascii="Consolas" w:hAnsi="Consolas"/>
+                <w:color w:val="9EFFFF"/>
+                <w:sz w:val="21"/>
+                <w:szCs w:val="21"/>
+                <w:lang w:val="fr-CH"/>
+              </w:rPr>
+              <w:t xml:space="preserve"> </w:t>
+            </w:r>
+            <w:r>
+              <w:rPr>
+                <w:rFonts w:ascii="Consolas" w:hAnsi="Consolas"/>
+                <w:color w:val="FF9D00"/>
+                <w:sz w:val="21"/>
+                <w:szCs w:val="21"/>
+                <w:lang w:val="fr-CH"/>
+              </w:rPr>
+              <w:t>=</w:t>
+            </w:r>
+            <w:r>
+              <w:rPr>
+                <w:rFonts w:ascii="Consolas" w:hAnsi="Consolas"/>
+                <w:color w:val="9EFFFF"/>
+                <w:sz w:val="21"/>
+                <w:szCs w:val="21"/>
+                <w:lang w:val="fr-CH"/>
+              </w:rPr>
+              <w:t xml:space="preserve"> </w:t>
+            </w:r>
+            <w:proofErr w:type="spellStart"/>
+            <w:r>
+              <w:rPr>
+                <w:rFonts w:ascii="Consolas" w:hAnsi="Consolas"/>
+                <w:color w:val="FFFFFF"/>
+                <w:sz w:val="21"/>
+                <w:szCs w:val="21"/>
+                <w:lang w:val="fr-CH"/>
+              </w:rPr>
+              <w:t>process</w:t>
+            </w:r>
+            <w:r>
+              <w:rPr>
+                <w:rFonts w:ascii="Consolas" w:hAnsi="Consolas"/>
+                <w:color w:val="E1EFFF"/>
+                <w:sz w:val="21"/>
+                <w:szCs w:val="21"/>
+                <w:lang w:val="fr-CH"/>
+              </w:rPr>
+              <w:t>.</w:t>
+            </w:r>
+            <w:r>
+              <w:rPr>
+                <w:rFonts w:ascii="Consolas" w:hAnsi="Consolas"/>
+                <w:color w:val="9EFFFF"/>
+                <w:sz w:val="21"/>
+                <w:szCs w:val="21"/>
+                <w:lang w:val="fr-CH"/>
+              </w:rPr>
+              <w:t>env</w:t>
+            </w:r>
+            <w:r>
+              <w:rPr>
+                <w:rFonts w:ascii="Consolas" w:hAnsi="Consolas"/>
+                <w:color w:val="E1EFFF"/>
+                <w:sz w:val="21"/>
+                <w:szCs w:val="21"/>
+                <w:lang w:val="fr-CH"/>
+              </w:rPr>
+              <w:t>.PORT</w:t>
+            </w:r>
+            <w:proofErr w:type="spellEnd"/>
+            <w:r>
+              <w:rPr>
+                <w:rFonts w:ascii="Consolas" w:hAnsi="Consolas"/>
+                <w:color w:val="9EFFFF"/>
+                <w:sz w:val="21"/>
+                <w:szCs w:val="21"/>
+                <w:lang w:val="fr-CH"/>
+              </w:rPr>
+              <w:t xml:space="preserve"> </w:t>
+            </w:r>
+            <w:r>
+              <w:rPr>
+                <w:rFonts w:ascii="Consolas" w:hAnsi="Consolas"/>
+                <w:color w:val="FF9D00"/>
+                <w:sz w:val="21"/>
+                <w:szCs w:val="21"/>
+                <w:lang w:val="fr-CH"/>
+              </w:rPr>
+              <w:t>||</w:t>
+            </w:r>
+            <w:r>
+              <w:rPr>
+                <w:rFonts w:ascii="Consolas" w:hAnsi="Consolas"/>
+                <w:color w:val="9EFFFF"/>
+                <w:sz w:val="21"/>
+                <w:szCs w:val="21"/>
+                <w:lang w:val="fr-CH"/>
+              </w:rPr>
+              <w:t xml:space="preserve"> </w:t>
+            </w:r>
+            <w:r>
+              <w:rPr>
+                <w:rFonts w:ascii="Consolas" w:hAnsi="Consolas"/>
+                <w:color w:val="FF628C"/>
+                <w:sz w:val="21"/>
+                <w:szCs w:val="21"/>
+                <w:lang w:val="fr-CH"/>
+              </w:rPr>
+              <w:t>3000</w:t>
+            </w:r>
+            <w:r>
+              <w:rPr>
+                <w:rFonts w:ascii="Consolas" w:hAnsi="Consolas"/>
+                <w:color w:val="E1EFFF"/>
+                <w:sz w:val="21"/>
+                <w:szCs w:val="21"/>
+                <w:lang w:val="fr-CH"/>
+              </w:rPr>
+              <w:t>;</w:t>
+            </w:r>
+          </w:p>
+          <w:p>
+            <w:pPr>
+              <w:shd w:val="clear" w:color="auto" w:fill="193549"/>
+              <w:spacing w:after="0" w:line="285" w:lineRule="atLeast"/>
+              <w:jc w:val="left"/>
+              <w:rPr>
+                <w:rFonts w:ascii="Consolas" w:hAnsi="Consolas"/>
+                <w:color w:val="FFFFFF"/>
+                <w:sz w:val="21"/>
+                <w:szCs w:val="21"/>
+                <w:lang w:val="en-US"/>
+              </w:rPr>
+            </w:pPr>
+            <w:proofErr w:type="spellStart"/>
+            <w:proofErr w:type="gramStart"/>
+            <w:r>
+              <w:rPr>
+                <w:rFonts w:ascii="Consolas" w:hAnsi="Consolas"/>
+                <w:color w:val="FFC600"/>
+                <w:sz w:val="21"/>
+                <w:szCs w:val="21"/>
+                <w:lang w:val="en-US"/>
+              </w:rPr>
+              <w:t>mongoose</w:t>
+            </w:r>
+            <w:r>
+              <w:rPr>
+                <w:rFonts w:ascii="Consolas" w:hAnsi="Consolas"/>
+                <w:color w:val="E1EFFF"/>
+                <w:sz w:val="21"/>
+                <w:szCs w:val="21"/>
+                <w:lang w:val="en-US"/>
+              </w:rPr>
+              <w:t>.</w:t>
+            </w:r>
+            <w:r>
+              <w:rPr>
+                <w:rFonts w:ascii="Consolas" w:hAnsi="Consolas"/>
+                <w:color w:val="FFC600"/>
+                <w:sz w:val="21"/>
+                <w:szCs w:val="21"/>
+                <w:lang w:val="en-US"/>
+              </w:rPr>
+              <w:t>connect</w:t>
+            </w:r>
+            <w:proofErr w:type="spellEnd"/>
+            <w:proofErr w:type="gramEnd"/>
+            <w:r>
+              <w:rPr>
+                <w:rFonts w:ascii="Consolas" w:hAnsi="Consolas"/>
+                <w:color w:val="E1EFFF"/>
+                <w:sz w:val="21"/>
+                <w:szCs w:val="21"/>
+                <w:lang w:val="en-US"/>
+              </w:rPr>
+              <w:t>(</w:t>
+            </w:r>
+            <w:proofErr w:type="spellStart"/>
+            <w:r>
+              <w:rPr>
+                <w:rFonts w:ascii="Consolas" w:hAnsi="Consolas"/>
+                <w:color w:val="FFFFFF"/>
+                <w:sz w:val="21"/>
+                <w:szCs w:val="21"/>
+                <w:lang w:val="en-US"/>
+              </w:rPr>
+              <w:t>process</w:t>
+            </w:r>
+            <w:r>
+              <w:rPr>
+                <w:rFonts w:ascii="Consolas" w:hAnsi="Consolas"/>
+                <w:color w:val="E1EFFF"/>
+                <w:sz w:val="21"/>
+                <w:szCs w:val="21"/>
+                <w:lang w:val="en-US"/>
+              </w:rPr>
+              <w:t>.</w:t>
+            </w:r>
+            <w:r>
+              <w:rPr>
+                <w:rFonts w:ascii="Consolas" w:hAnsi="Consolas"/>
+                <w:color w:val="9EFFFF"/>
+                <w:sz w:val="21"/>
+                <w:szCs w:val="21"/>
+                <w:lang w:val="en-US"/>
+              </w:rPr>
+              <w:t>env</w:t>
+            </w:r>
+            <w:r>
+              <w:rPr>
+                <w:rFonts w:ascii="Consolas" w:hAnsi="Consolas"/>
+                <w:color w:val="E1EFFF"/>
+                <w:sz w:val="21"/>
+                <w:szCs w:val="21"/>
+                <w:lang w:val="en-US"/>
+              </w:rPr>
+              <w:t>.MONGO_url</w:t>
+            </w:r>
+            <w:proofErr w:type="spellEnd"/>
+            <w:r>
+              <w:rPr>
+                <w:rFonts w:ascii="Consolas" w:hAnsi="Consolas"/>
+                <w:color w:val="E1EFFF"/>
+                <w:sz w:val="21"/>
+                <w:szCs w:val="21"/>
+                <w:lang w:val="en-US"/>
+              </w:rPr>
+              <w:t>{</w:t>
+            </w:r>
+          </w:p>
+          <w:p>
+            <w:pPr>
+              <w:shd w:val="clear" w:color="auto" w:fill="193549"/>
+              <w:spacing w:after="0" w:line="285" w:lineRule="atLeast"/>
+              <w:jc w:val="left"/>
+              <w:rPr>
+                <w:rFonts w:ascii="Consolas" w:hAnsi="Consolas"/>
+                <w:color w:val="FFFFFF"/>
+                <w:sz w:val="21"/>
+                <w:szCs w:val="21"/>
+                <w:lang w:val="en-US"/>
+              </w:rPr>
+            </w:pPr>
+            <w:r>
+              <w:rPr>
+                <w:rFonts w:ascii="Consolas" w:hAnsi="Consolas"/>
+                <w:color w:val="9EFFFF"/>
+                <w:sz w:val="21"/>
+                <w:szCs w:val="21"/>
+                <w:lang w:val="en-US"/>
+              </w:rPr>
+              <w:t xml:space="preserve">    </w:t>
+            </w:r>
+            <w:proofErr w:type="spellStart"/>
+            <w:r>
+              <w:rPr>
+                <w:rFonts w:ascii="Consolas" w:hAnsi="Consolas"/>
+                <w:color w:val="9EFFFF"/>
+                <w:sz w:val="21"/>
+                <w:szCs w:val="21"/>
+                <w:lang w:val="en-US"/>
+              </w:rPr>
+              <w:t>useNewUrlParser</w:t>
+            </w:r>
+            <w:proofErr w:type="spellEnd"/>
+            <w:r>
+              <w:rPr>
+                <w:rFonts w:ascii="Consolas" w:hAnsi="Consolas"/>
+                <w:color w:val="E1EFFF"/>
+                <w:sz w:val="21"/>
+                <w:szCs w:val="21"/>
+                <w:lang w:val="en-US"/>
+              </w:rPr>
+              <w:t>:</w:t>
+            </w:r>
+            <w:r>
+              <w:rPr>
+                <w:rFonts w:ascii="Consolas" w:hAnsi="Consolas"/>
+                <w:color w:val="9EFFFF"/>
+                <w:sz w:val="21"/>
+                <w:szCs w:val="21"/>
+                <w:lang w:val="en-US"/>
+              </w:rPr>
+              <w:t xml:space="preserve"> </w:t>
+            </w:r>
+            <w:r>
+              <w:rPr>
+                <w:rFonts w:ascii="Consolas" w:hAnsi="Consolas"/>
+                <w:color w:val="FF628C"/>
+                <w:sz w:val="21"/>
+                <w:szCs w:val="21"/>
+                <w:lang w:val="en-US"/>
+              </w:rPr>
+              <w:t>true</w:t>
+            </w:r>
+            <w:r>
+              <w:rPr>
+                <w:rFonts w:ascii="Consolas" w:hAnsi="Consolas"/>
+                <w:color w:val="E1EFFF"/>
+                <w:sz w:val="21"/>
+                <w:szCs w:val="21"/>
+                <w:lang w:val="en-US"/>
+              </w:rPr>
+              <w:t>,</w:t>
+            </w:r>
+          </w:p>
+          <w:p>
+            <w:pPr>
+              <w:shd w:val="clear" w:color="auto" w:fill="193549"/>
+              <w:spacing w:after="0" w:line="285" w:lineRule="atLeast"/>
+              <w:jc w:val="left"/>
+              <w:rPr>
+                <w:rFonts w:ascii="Consolas" w:hAnsi="Consolas"/>
+                <w:color w:val="FFFFFF"/>
+                <w:sz w:val="21"/>
+                <w:szCs w:val="21"/>
+                <w:lang w:val="en-US"/>
+              </w:rPr>
+            </w:pPr>
+            <w:r>
+              <w:rPr>
+                <w:rFonts w:ascii="Consolas" w:hAnsi="Consolas"/>
+                <w:color w:val="9EFFFF"/>
+                <w:sz w:val="21"/>
+                <w:szCs w:val="21"/>
+                <w:lang w:val="en-US"/>
+              </w:rPr>
+              <w:t xml:space="preserve">    </w:t>
+            </w:r>
+            <w:proofErr w:type="spellStart"/>
+            <w:r>
+              <w:rPr>
+                <w:rFonts w:ascii="Consolas" w:hAnsi="Consolas"/>
+                <w:color w:val="9EFFFF"/>
+                <w:sz w:val="21"/>
+                <w:szCs w:val="21"/>
+                <w:lang w:val="en-US"/>
+              </w:rPr>
+              <w:t>useUnifiedTopology</w:t>
+            </w:r>
+            <w:proofErr w:type="spellEnd"/>
+            <w:r>
+              <w:rPr>
+                <w:rFonts w:ascii="Consolas" w:hAnsi="Consolas"/>
+                <w:color w:val="E1EFFF"/>
+                <w:sz w:val="21"/>
+                <w:szCs w:val="21"/>
+                <w:lang w:val="en-US"/>
+              </w:rPr>
+              <w:t>:</w:t>
+            </w:r>
+            <w:r>
+              <w:rPr>
+                <w:rFonts w:ascii="Consolas" w:hAnsi="Consolas"/>
+                <w:color w:val="9EFFFF"/>
+                <w:sz w:val="21"/>
+                <w:szCs w:val="21"/>
+                <w:lang w:val="en-US"/>
+              </w:rPr>
+              <w:t xml:space="preserve"> </w:t>
+            </w:r>
+            <w:r>
+              <w:rPr>
+                <w:rFonts w:ascii="Consolas" w:hAnsi="Consolas"/>
+                <w:color w:val="FF628C"/>
+                <w:sz w:val="21"/>
+                <w:szCs w:val="21"/>
+                <w:lang w:val="en-US"/>
+              </w:rPr>
+              <w:t>true</w:t>
+            </w:r>
+            <w:r>
+              <w:rPr>
+                <w:rFonts w:ascii="Consolas" w:hAnsi="Consolas"/>
+                <w:color w:val="E1EFFF"/>
+                <w:sz w:val="21"/>
+                <w:szCs w:val="21"/>
+                <w:lang w:val="en-US"/>
+              </w:rPr>
+              <w:t>,</w:t>
+            </w:r>
+          </w:p>
+          <w:p>
+            <w:pPr>
+              <w:shd w:val="clear" w:color="auto" w:fill="193549"/>
+              <w:spacing w:after="0" w:line="285" w:lineRule="atLeast"/>
+              <w:jc w:val="left"/>
+              <w:rPr>
+                <w:rFonts w:ascii="Consolas" w:hAnsi="Consolas"/>
+                <w:color w:val="FFFFFF"/>
+                <w:sz w:val="21"/>
+                <w:szCs w:val="21"/>
+                <w:lang w:val="en-US"/>
+              </w:rPr>
+            </w:pPr>
+            <w:proofErr w:type="gramStart"/>
+            <w:r>
+              <w:rPr>
+                <w:rFonts w:ascii="Consolas" w:hAnsi="Consolas"/>
+                <w:color w:val="E1EFFF"/>
+                <w:sz w:val="21"/>
+                <w:szCs w:val="21"/>
+                <w:lang w:val="en-US"/>
+              </w:rPr>
+              <w:t>});.</w:t>
+            </w:r>
+            <w:proofErr w:type="gramEnd"/>
+            <w:r>
+              <w:rPr>
+                <w:rFonts w:ascii="Consolas" w:hAnsi="Consolas"/>
+                <w:color w:val="FFC600"/>
+                <w:sz w:val="21"/>
+                <w:szCs w:val="21"/>
+                <w:lang w:val="en-US"/>
+              </w:rPr>
+              <w:t>then</w:t>
+            </w:r>
+            <w:r>
+              <w:rPr>
+                <w:rFonts w:ascii="Consolas" w:hAnsi="Consolas"/>
+                <w:color w:val="E1EFFF"/>
+                <w:sz w:val="21"/>
+                <w:szCs w:val="21"/>
+                <w:lang w:val="en-US"/>
+              </w:rPr>
+              <w:t>(</w:t>
+            </w:r>
+            <w:r>
+              <w:rPr>
+                <w:rFonts w:ascii="Consolas" w:hAnsi="Consolas"/>
+                <w:color w:val="FFEE80"/>
+                <w:sz w:val="21"/>
+                <w:szCs w:val="21"/>
+                <w:lang w:val="en-US"/>
+              </w:rPr>
+              <w:t>()</w:t>
+            </w:r>
+            <w:r>
+              <w:rPr>
+                <w:rFonts w:ascii="Consolas" w:hAnsi="Consolas"/>
+                <w:color w:val="9EFFFF"/>
+                <w:sz w:val="21"/>
+                <w:szCs w:val="21"/>
+                <w:lang w:val="en-US"/>
+              </w:rPr>
+              <w:t xml:space="preserve"> </w:t>
+            </w:r>
+            <w:r>
+              <w:rPr>
+                <w:rFonts w:ascii="Consolas" w:hAnsi="Consolas"/>
+                <w:color w:val="FFC600"/>
+                <w:sz w:val="21"/>
+                <w:szCs w:val="21"/>
+                <w:lang w:val="en-US"/>
+              </w:rPr>
+              <w:t>=&gt;</w:t>
+            </w:r>
+            <w:r>
+              <w:rPr>
+                <w:rFonts w:ascii="Consolas" w:hAnsi="Consolas"/>
+                <w:color w:val="9EFFFF"/>
+                <w:sz w:val="21"/>
+                <w:szCs w:val="21"/>
+                <w:lang w:val="en-US"/>
+              </w:rPr>
+              <w:t xml:space="preserve"> </w:t>
+            </w:r>
+            <w:r>
+              <w:rPr>
+                <w:rFonts w:ascii="Consolas" w:hAnsi="Consolas"/>
+                <w:color w:val="E1EFFF"/>
+                <w:sz w:val="21"/>
+                <w:szCs w:val="21"/>
+                <w:lang w:val="en-US"/>
+              </w:rPr>
+              <w:t>{</w:t>
+            </w:r>
+          </w:p>
+          <w:p>
+            <w:pPr>
+              <w:shd w:val="clear" w:color="auto" w:fill="193549"/>
+              <w:spacing w:after="0" w:line="285" w:lineRule="atLeast"/>
+              <w:jc w:val="left"/>
+              <w:rPr>
+                <w:rFonts w:ascii="Consolas" w:hAnsi="Consolas"/>
+                <w:color w:val="FFFFFF"/>
+                <w:sz w:val="21"/>
+                <w:szCs w:val="21"/>
+                <w:lang w:val="fr-CH"/>
+              </w:rPr>
+            </w:pPr>
+            <w:r>
+              <w:rPr>
+                <w:rFonts w:ascii="Consolas" w:hAnsi="Consolas"/>
+                <w:color w:val="9EFFFF"/>
+                <w:sz w:val="21"/>
+                <w:szCs w:val="21"/>
+                <w:lang w:val="en-US"/>
+              </w:rPr>
+              <w:t xml:space="preserve">    </w:t>
+            </w:r>
+            <w:proofErr w:type="spellStart"/>
+            <w:proofErr w:type="gramStart"/>
+            <w:r>
+              <w:rPr>
+                <w:rFonts w:ascii="Consolas" w:hAnsi="Consolas"/>
+                <w:color w:val="FFFFFF"/>
+                <w:sz w:val="21"/>
+                <w:szCs w:val="21"/>
+                <w:lang w:val="fr-CH"/>
+              </w:rPr>
+              <w:t>app</w:t>
+            </w:r>
+            <w:r>
+              <w:rPr>
+                <w:rFonts w:ascii="Consolas" w:hAnsi="Consolas"/>
+                <w:color w:val="E1EFFF"/>
+                <w:sz w:val="21"/>
+                <w:szCs w:val="21"/>
+                <w:lang w:val="fr-CH"/>
+              </w:rPr>
+              <w:t>.</w:t>
+            </w:r>
+            <w:r>
+              <w:rPr>
+                <w:rFonts w:ascii="Consolas" w:hAnsi="Consolas"/>
+                <w:color w:val="FFC600"/>
+                <w:sz w:val="21"/>
+                <w:szCs w:val="21"/>
+                <w:lang w:val="fr-CH"/>
+              </w:rPr>
+              <w:t>listen</w:t>
+            </w:r>
+            <w:proofErr w:type="spellEnd"/>
+            <w:proofErr w:type="gramEnd"/>
+            <w:r>
+              <w:rPr>
+                <w:rFonts w:ascii="Consolas" w:hAnsi="Consolas"/>
+                <w:color w:val="E1EFFF"/>
+                <w:sz w:val="21"/>
+                <w:szCs w:val="21"/>
+                <w:lang w:val="fr-CH"/>
+              </w:rPr>
+              <w:t>(</w:t>
+            </w:r>
+            <w:r>
+              <w:rPr>
+                <w:rFonts w:ascii="Consolas" w:hAnsi="Consolas"/>
+                <w:color w:val="FFFFFF"/>
+                <w:sz w:val="21"/>
+                <w:szCs w:val="21"/>
+                <w:lang w:val="fr-CH"/>
+              </w:rPr>
+              <w:t>PORT</w:t>
+            </w:r>
+            <w:r>
+              <w:rPr>
+                <w:rFonts w:ascii="Consolas" w:hAnsi="Consolas"/>
+                <w:color w:val="E1EFFF"/>
+                <w:sz w:val="21"/>
+                <w:szCs w:val="21"/>
+                <w:lang w:val="fr-CH"/>
+              </w:rPr>
+              <w:t>,</w:t>
+            </w:r>
+            <w:r>
+              <w:rPr>
+                <w:rFonts w:ascii="Consolas" w:hAnsi="Consolas"/>
+                <w:color w:val="9EFFFF"/>
+                <w:sz w:val="21"/>
+                <w:szCs w:val="21"/>
+                <w:lang w:val="fr-CH"/>
+              </w:rPr>
+              <w:t xml:space="preserve"> </w:t>
+            </w:r>
+            <w:r>
+              <w:rPr>
+                <w:rFonts w:ascii="Consolas" w:hAnsi="Consolas"/>
+                <w:color w:val="FFEE80"/>
+                <w:sz w:val="21"/>
+                <w:szCs w:val="21"/>
+                <w:lang w:val="fr-CH"/>
+              </w:rPr>
+              <w:t>()</w:t>
+            </w:r>
+            <w:r>
+              <w:rPr>
+                <w:rFonts w:ascii="Consolas" w:hAnsi="Consolas"/>
+                <w:color w:val="9EFFFF"/>
+                <w:sz w:val="21"/>
+                <w:szCs w:val="21"/>
+                <w:lang w:val="fr-CH"/>
+              </w:rPr>
+              <w:t xml:space="preserve"> </w:t>
+            </w:r>
+            <w:r>
+              <w:rPr>
+                <w:rFonts w:ascii="Consolas" w:hAnsi="Consolas"/>
+                <w:color w:val="FFC600"/>
+                <w:sz w:val="21"/>
+                <w:szCs w:val="21"/>
+                <w:lang w:val="fr-CH"/>
+              </w:rPr>
+              <w:t>=&gt;</w:t>
+            </w:r>
+            <w:r>
+              <w:rPr>
+                <w:rFonts w:ascii="Consolas" w:hAnsi="Consolas"/>
+                <w:color w:val="9EFFFF"/>
+                <w:sz w:val="21"/>
+                <w:szCs w:val="21"/>
+                <w:lang w:val="fr-CH"/>
+              </w:rPr>
+              <w:t xml:space="preserve"> </w:t>
+            </w:r>
+            <w:r>
+              <w:rPr>
+                <w:rFonts w:ascii="Consolas" w:hAnsi="Consolas"/>
+                <w:color w:val="FFFFFF"/>
+                <w:sz w:val="21"/>
+                <w:szCs w:val="21"/>
+                <w:lang w:val="fr-CH"/>
+              </w:rPr>
+              <w:t>console</w:t>
+            </w:r>
+            <w:r>
+              <w:rPr>
+                <w:rFonts w:ascii="Consolas" w:hAnsi="Consolas"/>
+                <w:color w:val="E1EFFF"/>
+                <w:sz w:val="21"/>
+                <w:szCs w:val="21"/>
+                <w:lang w:val="fr-CH"/>
+              </w:rPr>
+              <w:t>.</w:t>
+            </w:r>
+            <w:r>
+              <w:rPr>
+                <w:rFonts w:ascii="Consolas" w:hAnsi="Consolas"/>
+                <w:color w:val="FFC600"/>
+                <w:sz w:val="21"/>
+                <w:szCs w:val="21"/>
+                <w:lang w:val="fr-CH"/>
+              </w:rPr>
+              <w:t>log</w:t>
+            </w:r>
+            <w:r>
+              <w:rPr>
+                <w:rFonts w:ascii="Consolas" w:hAnsi="Consolas"/>
+                <w:color w:val="E1EFFF"/>
+                <w:sz w:val="21"/>
+                <w:szCs w:val="21"/>
+                <w:lang w:val="fr-CH"/>
+              </w:rPr>
+              <w:t>(</w:t>
+            </w:r>
+            <w:r>
+              <w:rPr>
+                <w:rFonts w:ascii="Consolas" w:hAnsi="Consolas"/>
+                <w:color w:val="92FC79"/>
+                <w:sz w:val="21"/>
+                <w:szCs w:val="21"/>
+                <w:lang w:val="fr-CH"/>
+              </w:rPr>
+              <w:t>'</w:t>
+            </w:r>
+            <w:r>
+              <w:rPr>
+                <w:rFonts w:ascii="Consolas" w:hAnsi="Consolas"/>
+                <w:color w:val="A5FF90"/>
+                <w:sz w:val="21"/>
+                <w:szCs w:val="21"/>
+                <w:lang w:val="fr-CH"/>
+              </w:rPr>
+              <w:t>server Port: ${PORT}</w:t>
+            </w:r>
+            <w:r>
+              <w:rPr>
+                <w:rFonts w:ascii="Consolas" w:hAnsi="Consolas"/>
+                <w:color w:val="92FC79"/>
+                <w:sz w:val="21"/>
+                <w:szCs w:val="21"/>
+                <w:lang w:val="fr-CH"/>
+              </w:rPr>
+              <w:t>'</w:t>
+            </w:r>
+            <w:r>
+              <w:rPr>
+                <w:rFonts w:ascii="Consolas" w:hAnsi="Consolas"/>
+                <w:color w:val="E1EFFF"/>
+                <w:sz w:val="21"/>
+                <w:szCs w:val="21"/>
+                <w:lang w:val="fr-CH"/>
+              </w:rPr>
+              <w:t>))</w:t>
+            </w:r>
+          </w:p>
+          <w:p>
+            <w:pPr>
+              <w:shd w:val="clear" w:color="auto" w:fill="193549"/>
+              <w:spacing w:after="0" w:line="285" w:lineRule="atLeast"/>
+              <w:jc w:val="left"/>
+              <w:rPr>
+                <w:rFonts w:ascii="Consolas" w:hAnsi="Consolas"/>
+                <w:color w:val="FFFFFF"/>
+                <w:sz w:val="21"/>
+                <w:szCs w:val="21"/>
+                <w:lang w:val="en-US"/>
+              </w:rPr>
+            </w:pPr>
+            <w:r>
+              <w:rPr>
+                <w:rFonts w:ascii="Consolas" w:hAnsi="Consolas"/>
+                <w:color w:val="E1EFFF"/>
+                <w:sz w:val="21"/>
+                <w:szCs w:val="21"/>
+                <w:lang w:val="en-US"/>
+              </w:rPr>
+              <w:t>}</w:t>
+            </w:r>
+            <w:proofErr w:type="gramStart"/>
+            <w:r>
+              <w:rPr>
+                <w:rFonts w:ascii="Consolas" w:hAnsi="Consolas"/>
+                <w:color w:val="E1EFFF"/>
+                <w:sz w:val="21"/>
+                <w:szCs w:val="21"/>
+                <w:lang w:val="en-US"/>
+              </w:rPr>
+              <w:t>).</w:t>
+            </w:r>
+            <w:r>
+              <w:rPr>
+                <w:rFonts w:ascii="Consolas" w:hAnsi="Consolas"/>
+                <w:color w:val="FFC600"/>
+                <w:sz w:val="21"/>
+                <w:szCs w:val="21"/>
+                <w:lang w:val="en-US"/>
+              </w:rPr>
+              <w:t>catch</w:t>
+            </w:r>
+            <w:proofErr w:type="gramEnd"/>
+            <w:r>
+              <w:rPr>
+                <w:rFonts w:ascii="Consolas" w:hAnsi="Consolas"/>
+                <w:color w:val="E1EFFF"/>
+                <w:sz w:val="21"/>
+                <w:szCs w:val="21"/>
+                <w:lang w:val="en-US"/>
+              </w:rPr>
+              <w:t>(</w:t>
+            </w:r>
+            <w:r>
+              <w:rPr>
+                <w:rFonts w:ascii="Consolas" w:hAnsi="Consolas"/>
+                <w:color w:val="FFEE80"/>
+                <w:sz w:val="21"/>
+                <w:szCs w:val="21"/>
+                <w:lang w:val="en-US"/>
+              </w:rPr>
+              <w:t>(</w:t>
+            </w:r>
+            <w:r>
+              <w:rPr>
+                <w:rFonts w:ascii="Consolas" w:hAnsi="Consolas"/>
+                <w:color w:val="E1EFFF"/>
+                <w:sz w:val="21"/>
+                <w:szCs w:val="21"/>
+                <w:lang w:val="en-US"/>
+              </w:rPr>
+              <w:t>error</w:t>
+            </w:r>
+            <w:r>
+              <w:rPr>
+                <w:rFonts w:ascii="Consolas" w:hAnsi="Consolas"/>
+                <w:color w:val="FFEE80"/>
+                <w:sz w:val="21"/>
+                <w:szCs w:val="21"/>
+                <w:lang w:val="en-US"/>
+              </w:rPr>
+              <w:t>)</w:t>
+            </w:r>
+            <w:r>
+              <w:rPr>
+                <w:rFonts w:ascii="Consolas" w:hAnsi="Consolas"/>
+                <w:color w:val="9EFFFF"/>
+                <w:sz w:val="21"/>
+                <w:szCs w:val="21"/>
+                <w:lang w:val="en-US"/>
+              </w:rPr>
+              <w:t xml:space="preserve"> </w:t>
+            </w:r>
+            <w:r>
+              <w:rPr>
+                <w:rFonts w:ascii="Consolas" w:hAnsi="Consolas"/>
+                <w:color w:val="FFC600"/>
+                <w:sz w:val="21"/>
+                <w:szCs w:val="21"/>
+                <w:lang w:val="en-US"/>
+              </w:rPr>
+              <w:t>=&gt;</w:t>
+            </w:r>
+            <w:r>
+              <w:rPr>
+                <w:rFonts w:ascii="Consolas" w:hAnsi="Consolas"/>
+                <w:color w:val="9EFFFF"/>
+                <w:sz w:val="21"/>
+                <w:szCs w:val="21"/>
+                <w:lang w:val="en-US"/>
+              </w:rPr>
+              <w:t xml:space="preserve"> </w:t>
+            </w:r>
+            <w:r>
+              <w:rPr>
+                <w:rFonts w:ascii="Consolas" w:hAnsi="Consolas"/>
+                <w:color w:val="FFFFFF"/>
+                <w:sz w:val="21"/>
+                <w:szCs w:val="21"/>
+                <w:lang w:val="en-US"/>
+              </w:rPr>
+              <w:t>console</w:t>
+            </w:r>
+            <w:r>
+              <w:rPr>
+                <w:rFonts w:ascii="Consolas" w:hAnsi="Consolas"/>
+                <w:color w:val="E1EFFF"/>
+                <w:sz w:val="21"/>
+                <w:szCs w:val="21"/>
+                <w:lang w:val="en-US"/>
+              </w:rPr>
+              <w:t>.</w:t>
+            </w:r>
+            <w:r>
+              <w:rPr>
+                <w:rFonts w:ascii="Consolas" w:hAnsi="Consolas"/>
+                <w:color w:val="FFC600"/>
+                <w:sz w:val="21"/>
+                <w:szCs w:val="21"/>
+                <w:lang w:val="en-US"/>
+              </w:rPr>
+              <w:t>log</w:t>
+            </w:r>
+            <w:r>
+              <w:rPr>
+                <w:rFonts w:ascii="Consolas" w:hAnsi="Consolas"/>
+                <w:color w:val="E1EFFF"/>
+                <w:sz w:val="21"/>
+                <w:szCs w:val="21"/>
+                <w:lang w:val="en-US"/>
+              </w:rPr>
+              <w:t>(</w:t>
+            </w:r>
+            <w:r>
+              <w:rPr>
+                <w:rFonts w:ascii="Consolas" w:hAnsi="Consolas"/>
+                <w:color w:val="92FC79"/>
+                <w:sz w:val="21"/>
+                <w:szCs w:val="21"/>
+                <w:lang w:val="en-US"/>
+              </w:rPr>
+              <w:t>'</w:t>
+            </w:r>
+            <w:r>
+              <w:rPr>
+                <w:rFonts w:ascii="Consolas" w:hAnsi="Consolas"/>
+                <w:color w:val="A5FF90"/>
+                <w:sz w:val="21"/>
+                <w:szCs w:val="21"/>
+                <w:lang w:val="en-US"/>
+              </w:rPr>
+              <w:t>${error} Sorry you are not connected</w:t>
+            </w:r>
+            <w:r>
+              <w:rPr>
+                <w:rFonts w:ascii="Consolas" w:hAnsi="Consolas"/>
+                <w:color w:val="92FC79"/>
+                <w:sz w:val="21"/>
+                <w:szCs w:val="21"/>
+                <w:lang w:val="en-US"/>
+              </w:rPr>
+              <w:t>'</w:t>
+            </w:r>
+            <w:r>
+              <w:rPr>
+                <w:rFonts w:ascii="Consolas" w:hAnsi="Consolas"/>
+                <w:color w:val="E1EFFF"/>
+                <w:sz w:val="21"/>
+                <w:szCs w:val="21"/>
+                <w:lang w:val="en-US"/>
+              </w:rPr>
+              <w:t>));</w:t>
+            </w:r>
+          </w:p>
+        </w:tc>
+      </w:tr>
+      <w:tr>
+        <w:tc>
+          <w:tcPr>
+            <w:tcW w:w="13992" w:type="dxa"/>
+            <w:gridSpan w:val="2"/>
+          </w:tcPr>
+          <w:p>
+            <w:r>
+              <w:t>Dann müssen wir neu File mit der folgenden Methode erstellen:</w:t>
+            </w:r>
+          </w:p>
+          <w:p>
+            <w:pPr>
+              <w:rPr>
+                <w:lang w:val="en-US"/>
+              </w:rPr>
+            </w:pPr>
+            <w:r>
+              <w:rPr>
+                <w:lang w:val="en-US"/>
+              </w:rPr>
+              <w:t xml:space="preserve">PS D:\My-Projects\Mydesign&gt; </w:t>
+            </w:r>
+            <w:proofErr w:type="spellStart"/>
+            <w:r>
+              <w:rPr>
+                <w:lang w:val="en-US"/>
+              </w:rPr>
+              <w:t>npx</w:t>
+            </w:r>
+            <w:proofErr w:type="spellEnd"/>
+            <w:r>
+              <w:rPr>
+                <w:lang w:val="en-US"/>
+              </w:rPr>
+              <w:t xml:space="preserve"> create-next-app </w:t>
+            </w:r>
+            <w:proofErr w:type="gramStart"/>
+            <w:r>
+              <w:rPr>
+                <w:lang w:val="en-US"/>
+              </w:rPr>
+              <w:t>client</w:t>
+            </w:r>
+            <w:proofErr w:type="gramEnd"/>
+          </w:p>
+          <w:p>
+            <w:pPr>
+              <w:rPr>
+                <w:lang w:val="en-US"/>
+              </w:rPr>
+            </w:pPr>
+            <w:r>
+              <w:rPr>
+                <w:lang w:val="en-US"/>
+              </w:rPr>
+              <w:t>√ Would you like to use TypeScript with this project? ... No / Yes</w:t>
+            </w:r>
+          </w:p>
+          <w:p>
+            <w:pPr>
+              <w:rPr>
+                <w:lang w:val="en-US"/>
+              </w:rPr>
+            </w:pPr>
+            <w:r>
+              <w:rPr>
+                <w:lang w:val="en-US"/>
+              </w:rPr>
+              <w:t xml:space="preserve">√ Would you like to use </w:t>
+            </w:r>
+            <w:proofErr w:type="spellStart"/>
+            <w:r>
+              <w:rPr>
+                <w:lang w:val="en-US"/>
+              </w:rPr>
+              <w:t>ESLint</w:t>
+            </w:r>
+            <w:proofErr w:type="spellEnd"/>
+            <w:r>
+              <w:rPr>
+                <w:lang w:val="en-US"/>
+              </w:rPr>
+              <w:t xml:space="preserve"> with this project? ... No / Yes</w:t>
+            </w:r>
+          </w:p>
+          <w:p>
+            <w:pPr>
+              <w:rPr>
+                <w:lang w:val="en-US"/>
+              </w:rPr>
+            </w:pPr>
+            <w:r>
+              <w:rPr>
+                <w:lang w:val="en-US"/>
+              </w:rPr>
+              <w:t>Creating a new Next.js app in D:\My-Projects\Mydesign\client.</w:t>
+            </w:r>
+          </w:p>
+        </w:tc>
+      </w:tr>
+      <w:tr>
+        <w:tc>
+          <w:tcPr>
+            <w:tcW w:w="13992" w:type="dxa"/>
+            <w:gridSpan w:val="2"/>
+          </w:tcPr>
+          <w:p/>
         </w:tc>
       </w:tr>
     </w:tbl>
@@ -15397,10 +16464,6 @@
 </file>
 
 <file path=customXml/item1.xml><?xml version="1.0" encoding="utf-8"?>
-<b:Sources xmlns:b="http://schemas.openxmlformats.org/officeDocument/2006/bibliography" xmlns="http://schemas.openxmlformats.org/officeDocument/2006/bibliography" SelectedStyle="\APASixthEditionOfficeOnline.xsl" StyleName="APA" Version="6"/>
-</file>
-
-<file path=customXml/item2.xml><?xml version="1.0" encoding="utf-8"?>
 <f:fields xmlns:f="http://schemas.fabasoft.com/folio/2007/fields">
   <f:record ref="">
     <f:field ref="objname" par="" edit="true" text="20171114 bes BES-Ausbildung@IGE Handbuch"/>
@@ -15459,18 +16522,22 @@
 </f:fields>
 </file>
 
+<file path=customXml/item2.xml><?xml version="1.0" encoding="utf-8"?>
+<b:Sources xmlns:b="http://schemas.openxmlformats.org/officeDocument/2006/bibliography" xmlns="http://schemas.openxmlformats.org/officeDocument/2006/bibliography" SelectedStyle="\APASixthEditionOfficeOnline.xsl" StyleName="APA" Version="6"/>
+</file>
+
 <file path=customXml/itemProps1.xml><?xml version="1.0" encoding="utf-8"?>
+<ds:datastoreItem xmlns:ds="http://schemas.openxmlformats.org/officeDocument/2006/customXml" ds:itemID="{4E8A9591-F074-446B-902F-511FF79C122F}">
+  <ds:schemaRefs>
+    <ds:schemaRef ds:uri="http://schemas.fabasoft.com/folio/2007/fields"/>
+  </ds:schemaRefs>
+</ds:datastoreItem>
+</file>
+
+<file path=customXml/itemProps2.xml><?xml version="1.0" encoding="utf-8"?>
 <ds:datastoreItem xmlns:ds="http://schemas.openxmlformats.org/officeDocument/2006/customXml" ds:itemID="{2C2EDBCA-1F0D-4F0B-B888-B766C3569C99}">
   <ds:schemaRefs>
     <ds:schemaRef ds:uri="http://schemas.openxmlformats.org/officeDocument/2006/bibliography"/>
   </ds:schemaRefs>
 </ds:datastoreItem>
-</file>
-
-<file path=customXml/itemProps2.xml><?xml version="1.0" encoding="utf-8"?>
-<ds:datastoreItem xmlns:ds="http://schemas.openxmlformats.org/officeDocument/2006/customXml" ds:itemID="{4E8A9591-F074-446B-902F-511FF79C122F}">
-  <ds:schemaRefs>
-    <ds:schemaRef ds:uri="http://schemas.fabasoft.com/folio/2007/fields"/>
-  </ds:schemaRefs>
-</ds:datastoreItem>
 </file>
</xml_diff>

<commit_message>
new npm packages installed
</commit_message>
<xml_diff>
--- a/lernin_Documentation.docx
+++ b/lernin_Documentation.docx
@@ -3594,19 +3594,8 @@
                 <w:szCs w:val="24"/>
                 <w:lang w:val="en-US"/>
               </w:rPr>
-              <w:t xml:space="preserve"> ERR! code </w:t>
-            </w:r>
-            <w:proofErr w:type="gramStart"/>
-            <w:r>
-              <w:rPr>
-                <w:rFonts w:cs="Arial"/>
-                <w:sz w:val="24"/>
-                <w:szCs w:val="24"/>
-                <w:lang w:val="en-US"/>
-              </w:rPr>
-              <w:t>ENOENT</w:t>
-            </w:r>
-            <w:proofErr w:type="gramEnd"/>
+              <w:t xml:space="preserve"> ERR! code ENOENT</w:t>
+            </w:r>
           </w:p>
           <w:p>
             <w:pPr>
@@ -3656,19 +3645,8 @@
                 <w:szCs w:val="24"/>
                 <w:lang w:val="en-US"/>
               </w:rPr>
-              <w:t xml:space="preserve"> </w:t>
-            </w:r>
-            <w:proofErr w:type="gramStart"/>
-            <w:r>
-              <w:rPr>
-                <w:rFonts w:cs="Arial"/>
-                <w:sz w:val="24"/>
-                <w:szCs w:val="24"/>
-                <w:lang w:val="en-US"/>
-              </w:rPr>
-              <w:t>open</w:t>
-            </w:r>
-            <w:proofErr w:type="gramEnd"/>
+              <w:t xml:space="preserve"> open</w:t>
+            </w:r>
           </w:p>
           <w:p>
             <w:pPr>
@@ -4083,16 +4061,8 @@
               <w:rPr>
                 <w:lang w:val="en-US"/>
               </w:rPr>
-              <w:t xml:space="preserve">If you run the downloaded file and install it, they will automatically configure for your </w:t>
-            </w:r>
-            <w:proofErr w:type="gramStart"/>
-            <w:r>
-              <w:rPr>
-                <w:lang w:val="en-US"/>
-              </w:rPr>
-              <w:t>system</w:t>
-            </w:r>
-            <w:proofErr w:type="gramEnd"/>
+              <w:t>If you run the downloaded file and install it, they will automatically configure for your system</w:t>
+            </w:r>
           </w:p>
           <w:p>
             <w:pPr>
@@ -4120,16 +4090,8 @@
               <w:rPr>
                 <w:lang w:val="en-US"/>
               </w:rPr>
-              <w:t xml:space="preserve"> command </w:t>
-            </w:r>
-            <w:proofErr w:type="gramStart"/>
-            <w:r>
-              <w:rPr>
-                <w:lang w:val="en-US"/>
-              </w:rPr>
-              <w:t>anywhere</w:t>
-            </w:r>
-            <w:proofErr w:type="gramEnd"/>
+              <w:t xml:space="preserve"> command anywhere</w:t>
+            </w:r>
           </w:p>
           <w:p>
             <w:r>
@@ -4177,21 +4139,7 @@
               <w:rPr>
                 <w:lang w:val="en-US"/>
               </w:rPr>
-              <w:t xml:space="preserve">' is not recognized as an internal or external command, operable </w:t>
-            </w:r>
-            <w:proofErr w:type="gramStart"/>
-            <w:r>
-              <w:rPr>
-                <w:lang w:val="en-US"/>
-              </w:rPr>
-              <w:t>program</w:t>
-            </w:r>
-            <w:proofErr w:type="gramEnd"/>
-            <w:r>
-              <w:rPr>
-                <w:lang w:val="en-US"/>
-              </w:rPr>
-              <w:t xml:space="preserve"> or batch file.</w:t>
+              <w:t>' is not recognized as an internal or external command, operable program or batch file.</w:t>
             </w:r>
           </w:p>
           <w:p>
@@ -4408,29 +4356,14 @@
               <w:rPr>
                 <w:lang w:val="en-US"/>
               </w:rPr>
-              <w:t xml:space="preserve">At the end of the Variable value, </w:t>
-            </w:r>
-            <w:proofErr w:type="gramStart"/>
-            <w:r>
-              <w:rPr>
-                <w:lang w:val="en-US"/>
-              </w:rPr>
-              <w:t xml:space="preserve">add </w:t>
+              <w:t xml:space="preserve">At the end of the Variable value, add </w:t>
             </w:r>
             <w:r>
               <w:rPr>
                 <w:rStyle w:val="HTMLCode"/>
                 <w:lang w:val="en-US"/>
               </w:rPr>
-              <w:t>;</w:t>
-            </w:r>
-            <w:proofErr w:type="gramEnd"/>
-            <w:r>
-              <w:rPr>
-                <w:rStyle w:val="HTMLCode"/>
-                <w:lang w:val="en-US"/>
-              </w:rPr>
-              <w:t>C:\Program Files\</w:t>
+              <w:t>;C:\Program Files\</w:t>
             </w:r>
             <w:proofErr w:type="spellStart"/>
             <w:r>
@@ -4515,16 +4448,8 @@
               <w:rPr>
                 <w:lang w:val="en-US"/>
               </w:rPr>
-              <w:t xml:space="preserve"> all the open dialogue </w:t>
-            </w:r>
-            <w:proofErr w:type="gramStart"/>
-            <w:r>
-              <w:rPr>
-                <w:lang w:val="en-US"/>
-              </w:rPr>
-              <w:t>box</w:t>
-            </w:r>
-            <w:proofErr w:type="gramEnd"/>
+              <w:t xml:space="preserve"> all the open dialogue box</w:t>
+            </w:r>
           </w:p>
           <w:p>
             <w:pPr>
@@ -4553,27 +4478,7 @@
                 <w:bCs/>
                 <w:lang w:val="en-US"/>
               </w:rPr>
-              <w:t xml:space="preserve">"Close your Command Prompt </w:t>
-            </w:r>
-            <w:proofErr w:type="gramStart"/>
-            <w:r>
-              <w:rPr>
-                <w:rStyle w:val="Emphasis"/>
-                <w:b/>
-                <w:bCs/>
-                <w:lang w:val="en-US"/>
-              </w:rPr>
-              <w:t>And</w:t>
-            </w:r>
-            <w:proofErr w:type="gramEnd"/>
-            <w:r>
-              <w:rPr>
-                <w:rStyle w:val="Emphasis"/>
-                <w:b/>
-                <w:bCs/>
-                <w:lang w:val="en-US"/>
-              </w:rPr>
-              <w:t xml:space="preserve"> Restart Again"</w:t>
+              <w:t>"Close your Command Prompt And Restart Again"</w:t>
             </w:r>
             <w:r>
               <w:rPr>
@@ -4895,27 +4800,7 @@
                 <w:szCs w:val="24"/>
                 <w:lang w:val="en-US"/>
               </w:rPr>
-              <w:t xml:space="preserve">    "test": "echo \"Error: no test specified\" &amp;&amp; exit </w:t>
-            </w:r>
-            <w:proofErr w:type="gramStart"/>
-            <w:r>
-              <w:rPr>
-                <w:rFonts w:cs="Arial"/>
-                <w:sz w:val="24"/>
-                <w:szCs w:val="24"/>
-                <w:lang w:val="en-US"/>
-              </w:rPr>
-              <w:t>1</w:t>
-            </w:r>
-            <w:proofErr w:type="gramEnd"/>
-            <w:r>
-              <w:rPr>
-                <w:rFonts w:cs="Arial"/>
-                <w:sz w:val="24"/>
-                <w:szCs w:val="24"/>
-                <w:lang w:val="en-US"/>
-              </w:rPr>
-              <w:t>"</w:t>
+              <w:t xml:space="preserve">    "test": "echo \"Error: no test specified\" &amp;&amp; exit 1"</w:t>
             </w:r>
           </w:p>
           <w:p>
@@ -5313,10 +5198,12 @@
                 <w:highlight w:val="yellow"/>
                 <w:lang w:val="en-US"/>
               </w:rPr>
-              <w:t xml:space="preserve">added 201 packages, and audited 202 packages in </w:t>
-            </w:r>
-            <w:proofErr w:type="gramStart"/>
-            <w:r>
+              <w:t>added 201 packages, and audited 202 packages in 21s</w:t>
+            </w:r>
+          </w:p>
+          <w:p>
+            <w:pPr>
+              <w:spacing w:after="0" w:line="240" w:lineRule="auto"/>
               <w:rPr>
                 <w:rFonts w:cs="Arial"/>
                 <w:sz w:val="24"/>
@@ -5324,9 +5211,7 @@
                 <w:highlight w:val="yellow"/>
                 <w:lang w:val="en-US"/>
               </w:rPr>
-              <w:t>21s</w:t>
-            </w:r>
-            <w:proofErr w:type="gramEnd"/>
+            </w:pPr>
           </w:p>
           <w:p>
             <w:pPr>
@@ -5339,6 +5224,16 @@
                 <w:lang w:val="en-US"/>
               </w:rPr>
             </w:pPr>
+            <w:r>
+              <w:rPr>
+                <w:rFonts w:cs="Arial"/>
+                <w:sz w:val="24"/>
+                <w:szCs w:val="24"/>
+                <w:highlight w:val="yellow"/>
+                <w:lang w:val="en-US"/>
+              </w:rPr>
+              <w:t>15 packages are looking for funding</w:t>
+            </w:r>
           </w:p>
           <w:p>
             <w:pPr>
@@ -5347,10 +5242,20 @@
                 <w:rFonts w:cs="Arial"/>
                 <w:sz w:val="24"/>
                 <w:szCs w:val="24"/>
+                <w:lang w:val="en-US"/>
+              </w:rPr>
+            </w:pPr>
+            <w:r>
+              <w:rPr>
+                <w:rFonts w:cs="Arial"/>
+                <w:sz w:val="24"/>
+                <w:szCs w:val="24"/>
                 <w:highlight w:val="yellow"/>
                 <w:lang w:val="en-US"/>
               </w:rPr>
-            </w:pPr>
+              <w:t xml:space="preserve">  run `</w:t>
+            </w:r>
+            <w:proofErr w:type="spellStart"/>
             <w:r>
               <w:rPr>
                 <w:rFonts w:cs="Arial"/>
@@ -5359,9 +5264,9 @@
                 <w:highlight w:val="yellow"/>
                 <w:lang w:val="en-US"/>
               </w:rPr>
-              <w:t xml:space="preserve">15 packages are looking for </w:t>
-            </w:r>
-            <w:proofErr w:type="gramStart"/>
+              <w:t>npm</w:t>
+            </w:r>
+            <w:proofErr w:type="spellEnd"/>
             <w:r>
               <w:rPr>
                 <w:rFonts w:cs="Arial"/>
@@ -5370,9 +5275,8 @@
                 <w:highlight w:val="yellow"/>
                 <w:lang w:val="en-US"/>
               </w:rPr>
-              <w:t>funding</w:t>
-            </w:r>
-            <w:proofErr w:type="gramEnd"/>
+              <w:t xml:space="preserve"> fund` for details</w:t>
+            </w:r>
           </w:p>
           <w:p>
             <w:pPr>
@@ -5384,50 +5288,6 @@
                 <w:lang w:val="en-US"/>
               </w:rPr>
             </w:pPr>
-            <w:r>
-              <w:rPr>
-                <w:rFonts w:cs="Arial"/>
-                <w:sz w:val="24"/>
-                <w:szCs w:val="24"/>
-                <w:highlight w:val="yellow"/>
-                <w:lang w:val="en-US"/>
-              </w:rPr>
-              <w:t xml:space="preserve">  run `</w:t>
-            </w:r>
-            <w:proofErr w:type="spellStart"/>
-            <w:r>
-              <w:rPr>
-                <w:rFonts w:cs="Arial"/>
-                <w:sz w:val="24"/>
-                <w:szCs w:val="24"/>
-                <w:highlight w:val="yellow"/>
-                <w:lang w:val="en-US"/>
-              </w:rPr>
-              <w:t>npm</w:t>
-            </w:r>
-            <w:proofErr w:type="spellEnd"/>
-            <w:r>
-              <w:rPr>
-                <w:rFonts w:cs="Arial"/>
-                <w:sz w:val="24"/>
-                <w:szCs w:val="24"/>
-                <w:highlight w:val="yellow"/>
-                <w:lang w:val="en-US"/>
-              </w:rPr>
-              <w:t xml:space="preserve"> fund` for </w:t>
-            </w:r>
-            <w:proofErr w:type="gramStart"/>
-            <w:r>
-              <w:rPr>
-                <w:rFonts w:cs="Arial"/>
-                <w:sz w:val="24"/>
-                <w:szCs w:val="24"/>
-                <w:highlight w:val="yellow"/>
-                <w:lang w:val="en-US"/>
-              </w:rPr>
-              <w:t>details</w:t>
-            </w:r>
-            <w:proofErr w:type="gramEnd"/>
           </w:p>
           <w:p>
             <w:pPr>
@@ -5439,37 +5299,15 @@
                 <w:lang w:val="en-US"/>
               </w:rPr>
             </w:pPr>
-          </w:p>
-          <w:p>
-            <w:pPr>
-              <w:spacing w:after="0" w:line="240" w:lineRule="auto"/>
-              <w:rPr>
-                <w:rFonts w:cs="Arial"/>
-                <w:sz w:val="24"/>
-                <w:szCs w:val="24"/>
-                <w:lang w:val="en-US"/>
-              </w:rPr>
-            </w:pPr>
-            <w:r>
-              <w:rPr>
-                <w:rFonts w:cs="Arial"/>
-                <w:sz w:val="24"/>
-                <w:szCs w:val="24"/>
-                <w:lang w:val="en-US"/>
-              </w:rPr>
-              <w:t xml:space="preserve">found 0 </w:t>
-            </w:r>
-            <w:proofErr w:type="gramStart"/>
-            <w:r>
-              <w:rPr>
-                <w:rFonts w:cs="Arial"/>
-                <w:sz w:val="24"/>
-                <w:szCs w:val="24"/>
-                <w:lang w:val="en-US"/>
-              </w:rPr>
-              <w:t>vulnerabilities</w:t>
-            </w:r>
-            <w:proofErr w:type="gramEnd"/>
+            <w:r>
+              <w:rPr>
+                <w:rFonts w:cs="Arial"/>
+                <w:sz w:val="24"/>
+                <w:szCs w:val="24"/>
+                <w:lang w:val="en-US"/>
+              </w:rPr>
+              <w:t>found 0 vulnerabilities</w:t>
+            </w:r>
           </w:p>
           <w:p>
             <w:pPr>
@@ -5702,7 +5540,6 @@
               </w:rPr>
               <w:t>express</w:t>
             </w:r>
-            <w:proofErr w:type="gramStart"/>
             <w:r>
               <w:rPr>
                 <w:rFonts w:ascii="Consolas" w:hAnsi="Consolas"/>
@@ -5723,7 +5560,6 @@
               </w:rPr>
               <w:t>;</w:t>
             </w:r>
-            <w:proofErr w:type="gramEnd"/>
           </w:p>
           <w:p>
             <w:pPr>
@@ -5820,7 +5656,6 @@
               </w:rPr>
               <w:t>body-parser</w:t>
             </w:r>
-            <w:proofErr w:type="gramStart"/>
             <w:r>
               <w:rPr>
                 <w:rFonts w:ascii="Consolas" w:hAnsi="Consolas"/>
@@ -5841,7 +5676,6 @@
               </w:rPr>
               <w:t>;</w:t>
             </w:r>
-            <w:proofErr w:type="gramEnd"/>
           </w:p>
           <w:p>
             <w:pPr>
@@ -5936,7 +5770,6 @@
               </w:rPr>
               <w:t>mongoose</w:t>
             </w:r>
-            <w:proofErr w:type="gramStart"/>
             <w:r>
               <w:rPr>
                 <w:rFonts w:ascii="Consolas" w:hAnsi="Consolas"/>
@@ -5957,7 +5790,6 @@
               </w:rPr>
               <w:t>;</w:t>
             </w:r>
-            <w:proofErr w:type="gramEnd"/>
           </w:p>
           <w:p>
             <w:pPr>
@@ -6056,7 +5888,6 @@
               <w:t>cors</w:t>
             </w:r>
             <w:proofErr w:type="spellEnd"/>
-            <w:proofErr w:type="gramStart"/>
             <w:r>
               <w:rPr>
                 <w:rFonts w:ascii="Consolas" w:hAnsi="Consolas"/>
@@ -6077,7 +5908,6 @@
               </w:rPr>
               <w:t>;</w:t>
             </w:r>
-            <w:proofErr w:type="gramEnd"/>
           </w:p>
           <w:p>
             <w:pPr>
@@ -6176,7 +6006,6 @@
               <w:t>dotenv</w:t>
             </w:r>
             <w:proofErr w:type="spellEnd"/>
-            <w:proofErr w:type="gramStart"/>
             <w:r>
               <w:rPr>
                 <w:rFonts w:ascii="Consolas" w:hAnsi="Consolas"/>
@@ -6197,7 +6026,6 @@
               </w:rPr>
               <w:t>;</w:t>
             </w:r>
-            <w:proofErr w:type="gramEnd"/>
           </w:p>
           <w:p>
             <w:pPr>
@@ -6292,7 +6120,6 @@
               </w:rPr>
               <w:t>helmet</w:t>
             </w:r>
-            <w:proofErr w:type="gramStart"/>
             <w:r>
               <w:rPr>
                 <w:rFonts w:ascii="Consolas" w:hAnsi="Consolas"/>
@@ -6313,7 +6140,6 @@
               </w:rPr>
               <w:t>;</w:t>
             </w:r>
-            <w:proofErr w:type="gramEnd"/>
           </w:p>
           <w:p>
             <w:pPr>
@@ -6412,7 +6238,6 @@
               <w:t>morgan</w:t>
             </w:r>
             <w:proofErr w:type="spellEnd"/>
-            <w:proofErr w:type="gramStart"/>
             <w:r>
               <w:rPr>
                 <w:rFonts w:ascii="Consolas" w:hAnsi="Consolas"/>
@@ -6433,7 +6258,6 @@
               </w:rPr>
               <w:t>;</w:t>
             </w:r>
-            <w:proofErr w:type="gramEnd"/>
           </w:p>
           <w:p>
             <w:pPr>
@@ -6570,7 +6394,6 @@
               </w:rPr>
               <w:t>./routes/client.js</w:t>
             </w:r>
-            <w:proofErr w:type="gramStart"/>
             <w:r>
               <w:rPr>
                 <w:rFonts w:ascii="Consolas" w:hAnsi="Consolas"/>
@@ -6591,7 +6414,6 @@
               </w:rPr>
               <w:t>;</w:t>
             </w:r>
-            <w:proofErr w:type="gramEnd"/>
           </w:p>
           <w:p>
             <w:pPr>
@@ -6688,7 +6510,6 @@
               </w:rPr>
               <w:t>./routes/general.js</w:t>
             </w:r>
-            <w:proofErr w:type="gramStart"/>
             <w:r>
               <w:rPr>
                 <w:rFonts w:ascii="Consolas" w:hAnsi="Consolas"/>
@@ -6709,7 +6530,6 @@
               </w:rPr>
               <w:t>;</w:t>
             </w:r>
-            <w:proofErr w:type="gramEnd"/>
           </w:p>
           <w:p>
             <w:pPr>
@@ -6806,7 +6626,6 @@
               </w:rPr>
               <w:t>./routes/management.js</w:t>
             </w:r>
-            <w:proofErr w:type="gramStart"/>
             <w:r>
               <w:rPr>
                 <w:rFonts w:ascii="Consolas" w:hAnsi="Consolas"/>
@@ -6827,7 +6646,6 @@
               </w:rPr>
               <w:t>;</w:t>
             </w:r>
-            <w:proofErr w:type="gramEnd"/>
           </w:p>
           <w:p>
             <w:pPr>
@@ -6924,7 +6742,6 @@
               </w:rPr>
               <w:t>./routes/sales.js</w:t>
             </w:r>
-            <w:proofErr w:type="gramStart"/>
             <w:r>
               <w:rPr>
                 <w:rFonts w:ascii="Consolas" w:hAnsi="Consolas"/>
@@ -6945,7 +6762,6 @@
               </w:rPr>
               <w:t>;</w:t>
             </w:r>
-            <w:proofErr w:type="gramEnd"/>
           </w:p>
           <w:p>
             <w:pPr>
@@ -7011,7 +6827,6 @@
               </w:rPr>
               <w:t>dotenv.</w:t>
             </w:r>
-            <w:proofErr w:type="gramStart"/>
             <w:r>
               <w:rPr>
                 <w:rFonts w:ascii="Consolas" w:hAnsi="Consolas"/>
@@ -7031,18 +6846,7 @@
                 <w:szCs w:val="21"/>
                 <w:lang w:val="en-US"/>
               </w:rPr>
-              <w:t>(</w:t>
-            </w:r>
-            <w:proofErr w:type="gramEnd"/>
-            <w:r>
-              <w:rPr>
-                <w:rFonts w:ascii="Consolas" w:hAnsi="Consolas"/>
-                <w:color w:val="E1EFFF"/>
-                <w:sz w:val="21"/>
-                <w:szCs w:val="21"/>
-                <w:lang w:val="en-US"/>
-              </w:rPr>
-              <w:t>);</w:t>
+              <w:t>();</w:t>
             </w:r>
           </w:p>
           <w:p>
@@ -7118,7 +6922,6 @@
               </w:rPr>
               <w:t xml:space="preserve"> </w:t>
             </w:r>
-            <w:proofErr w:type="gramStart"/>
             <w:r>
               <w:rPr>
                 <w:rFonts w:ascii="Consolas" w:hAnsi="Consolas"/>
@@ -7137,18 +6940,7 @@
                 <w:szCs w:val="21"/>
                 <w:lang w:val="en-US"/>
               </w:rPr>
-              <w:t>(</w:t>
-            </w:r>
-            <w:proofErr w:type="gramEnd"/>
-            <w:r>
-              <w:rPr>
-                <w:rFonts w:ascii="Consolas" w:hAnsi="Consolas"/>
-                <w:color w:val="E1EFFF"/>
-                <w:sz w:val="21"/>
-                <w:szCs w:val="21"/>
-                <w:lang w:val="en-US"/>
-              </w:rPr>
-              <w:t>);</w:t>
+              <w:t>();</w:t>
             </w:r>
           </w:p>
           <w:p>
@@ -7207,7 +6999,6 @@
               <w:t>(</w:t>
             </w:r>
             <w:proofErr w:type="spellStart"/>
-            <w:proofErr w:type="gramStart"/>
             <w:r>
               <w:rPr>
                 <w:rFonts w:ascii="Consolas" w:hAnsi="Consolas"/>
@@ -7239,7 +7030,6 @@
               <w:t>json</w:t>
             </w:r>
             <w:proofErr w:type="spellEnd"/>
-            <w:proofErr w:type="gramEnd"/>
             <w:r>
               <w:rPr>
                 <w:rFonts w:ascii="Consolas" w:hAnsi="Consolas"/>
@@ -7306,7 +7096,6 @@
               </w:rPr>
               <w:t>(</w:t>
             </w:r>
-            <w:proofErr w:type="gramStart"/>
             <w:r>
               <w:rPr>
                 <w:rFonts w:ascii="Consolas" w:hAnsi="Consolas"/>
@@ -7325,18 +7114,7 @@
                 <w:szCs w:val="21"/>
                 <w:lang w:val="en-US"/>
               </w:rPr>
-              <w:t>(</w:t>
-            </w:r>
-            <w:proofErr w:type="gramEnd"/>
-            <w:r>
-              <w:rPr>
-                <w:rFonts w:ascii="Consolas" w:hAnsi="Consolas"/>
-                <w:color w:val="E1EFFF"/>
-                <w:sz w:val="21"/>
-                <w:szCs w:val="21"/>
-                <w:lang w:val="en-US"/>
-              </w:rPr>
-              <w:t>));</w:t>
+              <w:t>());</w:t>
             </w:r>
           </w:p>
           <w:p>
@@ -7353,7 +7131,6 @@
               </w:rPr>
             </w:pPr>
             <w:proofErr w:type="spellStart"/>
-            <w:proofErr w:type="gramStart"/>
             <w:r>
               <w:rPr>
                 <w:rFonts w:ascii="Consolas" w:hAnsi="Consolas"/>
@@ -7396,7 +7173,6 @@
               <w:t>(</w:t>
             </w:r>
             <w:proofErr w:type="spellStart"/>
-            <w:proofErr w:type="gramEnd"/>
             <w:r>
               <w:rPr>
                 <w:rFonts w:ascii="Consolas" w:hAnsi="Consolas"/>
@@ -7634,20 +7410,8 @@
                 <w:szCs w:val="21"/>
                 <w:lang w:val="en-US"/>
               </w:rPr>
-              <w:t>)</w:t>
-            </w:r>
-            <w:proofErr w:type="gramStart"/>
-            <w:r>
-              <w:rPr>
-                <w:rFonts w:ascii="Consolas" w:hAnsi="Consolas"/>
-                <w:color w:val="E1EFFF"/>
-                <w:sz w:val="21"/>
-                <w:szCs w:val="21"/>
-                <w:lang w:val="en-US"/>
-              </w:rPr>
-              <w:t>);</w:t>
-            </w:r>
-            <w:proofErr w:type="gramEnd"/>
+              <w:t>));</w:t>
+            </w:r>
           </w:p>
           <w:p>
             <w:pPr>
@@ -7663,7 +7427,6 @@
               </w:rPr>
             </w:pPr>
             <w:proofErr w:type="spellStart"/>
-            <w:proofErr w:type="gramStart"/>
             <w:r>
               <w:rPr>
                 <w:rFonts w:ascii="Consolas" w:hAnsi="Consolas"/>
@@ -7706,7 +7469,6 @@
               <w:t>(</w:t>
             </w:r>
             <w:proofErr w:type="spellStart"/>
-            <w:proofErr w:type="gramEnd"/>
             <w:r>
               <w:rPr>
                 <w:rFonts w:ascii="Consolas" w:hAnsi="Consolas"/>
@@ -7763,7 +7525,6 @@
               </w:rPr>
             </w:pPr>
             <w:proofErr w:type="spellStart"/>
-            <w:proofErr w:type="gramStart"/>
             <w:r>
               <w:rPr>
                 <w:rFonts w:ascii="Consolas" w:hAnsi="Consolas"/>
@@ -7806,7 +7567,6 @@
               <w:t>(</w:t>
             </w:r>
             <w:proofErr w:type="spellStart"/>
-            <w:proofErr w:type="gramEnd"/>
             <w:r>
               <w:rPr>
                 <w:rFonts w:ascii="Consolas" w:hAnsi="Consolas"/>
@@ -7964,7 +7724,6 @@
               </w:rPr>
               <w:t>(</w:t>
             </w:r>
-            <w:proofErr w:type="gramStart"/>
             <w:r>
               <w:rPr>
                 <w:rFonts w:ascii="Consolas" w:hAnsi="Consolas"/>
@@ -7983,18 +7742,7 @@
                 <w:szCs w:val="21"/>
                 <w:lang w:val="fr-CH"/>
               </w:rPr>
-              <w:t>(</w:t>
-            </w:r>
-            <w:proofErr w:type="gramEnd"/>
-            <w:r>
-              <w:rPr>
-                <w:rFonts w:ascii="Consolas" w:hAnsi="Consolas"/>
-                <w:color w:val="E1EFFF"/>
-                <w:sz w:val="21"/>
-                <w:szCs w:val="21"/>
-                <w:lang w:val="fr-CH"/>
-              </w:rPr>
-              <w:t>));</w:t>
+              <w:t>());</w:t>
             </w:r>
           </w:p>
           <w:p>
@@ -8051,7 +7799,6 @@
               </w:rPr>
             </w:pPr>
             <w:proofErr w:type="spellStart"/>
-            <w:proofErr w:type="gramStart"/>
             <w:r>
               <w:rPr>
                 <w:rFonts w:ascii="Consolas" w:hAnsi="Consolas"/>
@@ -8093,7 +7840,6 @@
               </w:rPr>
               <w:t>(</w:t>
             </w:r>
-            <w:proofErr w:type="gramEnd"/>
             <w:r>
               <w:rPr>
                 <w:rFonts w:ascii="Consolas" w:hAnsi="Consolas"/>
@@ -8180,7 +7926,6 @@
               </w:rPr>
             </w:pPr>
             <w:proofErr w:type="spellStart"/>
-            <w:proofErr w:type="gramStart"/>
             <w:r>
               <w:rPr>
                 <w:rFonts w:ascii="Consolas" w:hAnsi="Consolas"/>
@@ -8218,7 +7963,6 @@
               </w:rPr>
               <w:t>(</w:t>
             </w:r>
-            <w:proofErr w:type="gramEnd"/>
             <w:r>
               <w:rPr>
                 <w:rFonts w:ascii="Consolas" w:hAnsi="Consolas"/>
@@ -8309,7 +8053,6 @@
               </w:rPr>
             </w:pPr>
             <w:proofErr w:type="spellStart"/>
-            <w:proofErr w:type="gramStart"/>
             <w:r>
               <w:rPr>
                 <w:rFonts w:ascii="Consolas" w:hAnsi="Consolas"/>
@@ -8347,7 +8090,6 @@
               </w:rPr>
               <w:t>(</w:t>
             </w:r>
-            <w:proofErr w:type="gramEnd"/>
             <w:r>
               <w:rPr>
                 <w:rFonts w:ascii="Consolas" w:hAnsi="Consolas"/>
@@ -8429,7 +8171,6 @@
               </w:rPr>
             </w:pPr>
             <w:proofErr w:type="spellStart"/>
-            <w:proofErr w:type="gramStart"/>
             <w:r>
               <w:rPr>
                 <w:rFonts w:ascii="Consolas" w:hAnsi="Consolas"/>
@@ -8468,7 +8209,6 @@
               </w:rPr>
               <w:t>(</w:t>
             </w:r>
-            <w:proofErr w:type="gramEnd"/>
             <w:r>
               <w:rPr>
                 <w:rFonts w:ascii="Consolas" w:hAnsi="Consolas"/>
@@ -8940,7 +8680,6 @@
               <w:t xml:space="preserve"> </w:t>
             </w:r>
             <w:proofErr w:type="spellStart"/>
-            <w:proofErr w:type="gramStart"/>
             <w:r>
               <w:rPr>
                 <w:rFonts w:ascii="Consolas" w:hAnsi="Consolas"/>
@@ -8969,7 +8708,6 @@
               <w:t>Router</w:t>
             </w:r>
             <w:proofErr w:type="spellEnd"/>
-            <w:proofErr w:type="gramEnd"/>
             <w:r>
               <w:rPr>
                 <w:rFonts w:ascii="Consolas" w:hAnsi="Consolas"/>
@@ -9850,18 +9588,13 @@
           </w:tcPr>
           <w:p>
             <w:r>
-              <w:t xml:space="preserve">Müssen wir in File </w:t>
-            </w:r>
-            <w:proofErr w:type="gramStart"/>
-            <w:r>
-              <w:t>«.</w:t>
+              <w:t>Müssen wir in File «.</w:t>
             </w:r>
             <w:proofErr w:type="spellStart"/>
             <w:r>
               <w:t>env</w:t>
             </w:r>
             <w:proofErr w:type="spellEnd"/>
-            <w:proofErr w:type="gramEnd"/>
             <w:r>
               <w:t>» die MongoDB mit der folgenden Methode verbinden.</w:t>
             </w:r>
@@ -10032,11 +9765,7 @@
               <w:t xml:space="preserve">Dann müssen wir </w:t>
             </w:r>
             <w:r>
-              <w:t xml:space="preserve">ein neu </w:t>
-            </w:r>
-            <w:proofErr w:type="gramStart"/>
-            <w:r>
-              <w:t>«</w:t>
+              <w:t>ein neu «</w:t>
             </w:r>
             <w:r>
               <w:rPr>
@@ -10053,7 +9782,6 @@
               </w:rPr>
               <w:t>gitingnore</w:t>
             </w:r>
-            <w:proofErr w:type="gramEnd"/>
             <w:r>
               <w:t>»File</w:t>
             </w:r>
@@ -10064,11 +9792,7 @@
           </w:p>
           <w:p>
             <w:r>
-              <w:t xml:space="preserve">In der </w:t>
-            </w:r>
-            <w:proofErr w:type="gramStart"/>
-            <w:r>
-              <w:t>«</w:t>
+              <w:t>In der «</w:t>
             </w:r>
             <w:r>
               <w:rPr>
@@ -10077,7 +9801,6 @@
               </w:rPr>
               <w:t>.gitignore</w:t>
             </w:r>
-            <w:proofErr w:type="gramEnd"/>
             <w:r>
               <w:t>» File geben wir die folgenden Codes damit die Daten von diese beide Files nicht in GitHub hochgeladen werden.</w:t>
             </w:r>
@@ -10128,7 +9851,6 @@
                 <w:szCs w:val="21"/>
               </w:rPr>
             </w:pPr>
-            <w:proofErr w:type="gramStart"/>
             <w:r>
               <w:rPr>
                 <w:rFonts w:ascii="Consolas" w:hAnsi="Consolas"/>
@@ -10149,7 +9871,6 @@
               <w:t>env</w:t>
             </w:r>
             <w:proofErr w:type="spellEnd"/>
-            <w:proofErr w:type="gramEnd"/>
           </w:p>
           <w:p>
             <w:pPr>
@@ -10179,7 +9900,6 @@
               <w:t>Dann müssen wir in «</w:t>
             </w:r>
             <w:proofErr w:type="spellStart"/>
-            <w:proofErr w:type="gramStart"/>
             <w:r>
               <w:t>package</w:t>
             </w:r>
@@ -10190,7 +9910,6 @@
               <w:t>on</w:t>
             </w:r>
             <w:proofErr w:type="spellEnd"/>
-            <w:proofErr w:type="gramEnd"/>
             <w:r>
               <w:t xml:space="preserve">» File </w:t>
             </w:r>
@@ -10968,15 +10687,7 @@
             </w:r>
             <w:proofErr w:type="spellEnd"/>
             <w:r>
-              <w:t xml:space="preserve">» </w:t>
-            </w:r>
-            <w:proofErr w:type="gramStart"/>
-            <w:r>
-              <w:t>starten</w:t>
-            </w:r>
-            <w:proofErr w:type="gramEnd"/>
-            <w:r>
-              <w:t xml:space="preserve"> ob alles funktioniert gut.</w:t>
+              <w:t>» starten ob alles funktioniert gut.</w:t>
             </w:r>
           </w:p>
         </w:tc>
@@ -11015,18 +10726,8 @@
                 <w:bCs/>
                 <w:lang w:val="en-US"/>
               </w:rPr>
-              <w:t xml:space="preserve"> run </w:t>
-            </w:r>
-            <w:proofErr w:type="gramStart"/>
-            <w:r>
-              <w:rPr>
-                <w:b/>
-                <w:bCs/>
-                <w:lang w:val="en-US"/>
-              </w:rPr>
-              <w:t>dev</w:t>
-            </w:r>
-            <w:proofErr w:type="gramEnd"/>
+              <w:t xml:space="preserve"> run dev</w:t>
+            </w:r>
           </w:p>
           <w:p>
             <w:pPr>
@@ -11162,16 +10863,8 @@
               <w:rPr>
                 <w:lang w:val="en-US"/>
               </w:rPr>
-              <w:t xml:space="preserve">] watching path(s): </w:t>
-            </w:r>
-            <w:proofErr w:type="gramStart"/>
-            <w:r>
-              <w:rPr>
-                <w:lang w:val="en-US"/>
-              </w:rPr>
-              <w:t>*.*</w:t>
-            </w:r>
-            <w:proofErr w:type="gramEnd"/>
+              <w:t>] watching path(s): *.*</w:t>
+            </w:r>
           </w:p>
           <w:p>
             <w:pPr>
@@ -11200,19 +10893,11 @@
               <w:t xml:space="preserve">] watching extensions: </w:t>
             </w:r>
             <w:proofErr w:type="spellStart"/>
-            <w:proofErr w:type="gramStart"/>
-            <w:r>
-              <w:rPr>
-                <w:lang w:val="en-US"/>
-              </w:rPr>
-              <w:t>js,mjs</w:t>
-            </w:r>
-            <w:proofErr w:type="gramEnd"/>
-            <w:r>
-              <w:rPr>
-                <w:lang w:val="en-US"/>
-              </w:rPr>
-              <w:t>,json</w:t>
+            <w:r>
+              <w:rPr>
+                <w:lang w:val="en-US"/>
+              </w:rPr>
+              <w:t>js,mjs,json</w:t>
             </w:r>
             <w:proofErr w:type="spellEnd"/>
           </w:p>
@@ -11256,7 +10941,6 @@
               <w:t xml:space="preserve">(node:27128) Warning: To load an ES module, set "type": "module" in the </w:t>
             </w:r>
             <w:proofErr w:type="spellStart"/>
-            <w:proofErr w:type="gramStart"/>
             <w:r>
               <w:rPr>
                 <w:lang w:val="en-US"/>
@@ -11264,7 +10948,6 @@
               <w:t>package.json</w:t>
             </w:r>
             <w:proofErr w:type="spellEnd"/>
-            <w:proofErr w:type="gramEnd"/>
             <w:r>
               <w:rPr>
                 <w:lang w:val="en-US"/>
@@ -11322,16 +11005,8 @@
               <w:rPr>
                 <w:lang w:val="en-US"/>
               </w:rPr>
-              <w:t>import express from "express</w:t>
-            </w:r>
-            <w:proofErr w:type="gramStart"/>
-            <w:r>
-              <w:rPr>
-                <w:lang w:val="en-US"/>
-              </w:rPr>
-              <w:t>";</w:t>
-            </w:r>
-            <w:proofErr w:type="gramEnd"/>
+              <w:t>import express from "express";</w:t>
+            </w:r>
           </w:p>
           <w:p>
             <w:pPr>
@@ -11371,16 +11046,8 @@
               <w:rPr>
                 <w:lang w:val="en-US"/>
               </w:rPr>
-              <w:t xml:space="preserve">: Cannot use import statement outside a </w:t>
-            </w:r>
-            <w:proofErr w:type="gramStart"/>
-            <w:r>
-              <w:rPr>
-                <w:lang w:val="en-US"/>
-              </w:rPr>
-              <w:t>module</w:t>
-            </w:r>
-            <w:proofErr w:type="gramEnd"/>
+              <w:t>: Cannot use import statement outside a module</w:t>
+            </w:r>
           </w:p>
           <w:p>
             <w:pPr>
@@ -11409,7 +11076,6 @@
               <w:t xml:space="preserve"> (</w:t>
             </w:r>
             <w:proofErr w:type="spellStart"/>
-            <w:proofErr w:type="gramStart"/>
             <w:r>
               <w:rPr>
                 <w:lang w:val="en-US"/>
@@ -11417,7 +11083,6 @@
               <w:t>node:internal</w:t>
             </w:r>
             <w:proofErr w:type="spellEnd"/>
-            <w:proofErr w:type="gramEnd"/>
             <w:r>
               <w:rPr>
                 <w:lang w:val="en-US"/>
@@ -11452,7 +11117,6 @@
               <w:t xml:space="preserve"> (</w:t>
             </w:r>
             <w:proofErr w:type="spellStart"/>
-            <w:proofErr w:type="gramStart"/>
             <w:r>
               <w:rPr>
                 <w:lang w:val="en-US"/>
@@ -11460,7 +11124,6 @@
               <w:t>node:internal</w:t>
             </w:r>
             <w:proofErr w:type="spellEnd"/>
-            <w:proofErr w:type="gramEnd"/>
             <w:r>
               <w:rPr>
                 <w:lang w:val="en-US"/>
@@ -11495,19 +11158,11 @@
               <w:t xml:space="preserve">    at </w:t>
             </w:r>
             <w:proofErr w:type="spellStart"/>
-            <w:proofErr w:type="gramStart"/>
-            <w:r>
-              <w:rPr>
-                <w:lang w:val="en-US"/>
-              </w:rPr>
-              <w:t>Module._</w:t>
-            </w:r>
-            <w:proofErr w:type="gramEnd"/>
-            <w:r>
-              <w:rPr>
-                <w:lang w:val="en-US"/>
-              </w:rPr>
-              <w:t>compile</w:t>
+            <w:r>
+              <w:rPr>
+                <w:lang w:val="en-US"/>
+              </w:rPr>
+              <w:t>Module._compile</w:t>
             </w:r>
             <w:proofErr w:type="spellEnd"/>
             <w:r>
@@ -11555,28 +11210,69 @@
               <w:rPr>
                 <w:lang w:val="en-US"/>
               </w:rPr>
+              <w:t xml:space="preserve">    at Module._extensions..</w:t>
+            </w:r>
+            <w:proofErr w:type="spellStart"/>
+            <w:r>
+              <w:rPr>
+                <w:lang w:val="en-US"/>
+              </w:rPr>
+              <w:t>js</w:t>
+            </w:r>
+            <w:proofErr w:type="spellEnd"/>
+            <w:r>
+              <w:rPr>
+                <w:lang w:val="en-US"/>
+              </w:rPr>
+              <w:t xml:space="preserve"> (</w:t>
+            </w:r>
+            <w:proofErr w:type="spellStart"/>
+            <w:r>
+              <w:rPr>
+                <w:lang w:val="en-US"/>
+              </w:rPr>
+              <w:t>node:internal</w:t>
+            </w:r>
+            <w:proofErr w:type="spellEnd"/>
+            <w:r>
+              <w:rPr>
+                <w:lang w:val="en-US"/>
+              </w:rPr>
+              <w:t>/modules/</w:t>
+            </w:r>
+            <w:proofErr w:type="spellStart"/>
+            <w:r>
+              <w:rPr>
+                <w:lang w:val="en-US"/>
+              </w:rPr>
+              <w:t>cjs</w:t>
+            </w:r>
+            <w:proofErr w:type="spellEnd"/>
+            <w:r>
+              <w:rPr>
+                <w:lang w:val="en-US"/>
+              </w:rPr>
+              <w:t>/loader:1293:10)</w:t>
+            </w:r>
+          </w:p>
+          <w:p>
+            <w:pPr>
+              <w:rPr>
+                <w:lang w:val="en-US"/>
+              </w:rPr>
+            </w:pPr>
+            <w:r>
+              <w:rPr>
+                <w:lang w:val="en-US"/>
+              </w:rPr>
               <w:t xml:space="preserve">    at </w:t>
             </w:r>
-            <w:proofErr w:type="gramStart"/>
-            <w:r>
-              <w:rPr>
-                <w:lang w:val="en-US"/>
-              </w:rPr>
-              <w:t>Module._</w:t>
-            </w:r>
-            <w:proofErr w:type="gramEnd"/>
-            <w:r>
-              <w:rPr>
-                <w:lang w:val="en-US"/>
-              </w:rPr>
-              <w:t>extensions..</w:t>
-            </w:r>
-            <w:proofErr w:type="spellStart"/>
-            <w:r>
-              <w:rPr>
-                <w:lang w:val="en-US"/>
-              </w:rPr>
-              <w:t>js</w:t>
+            <w:proofErr w:type="spellStart"/>
+            <w:r>
+              <w:rPr>
+                <w:lang w:val="en-US"/>
+              </w:rPr>
+              <w:t>Module.load</w:t>
             </w:r>
             <w:proofErr w:type="spellEnd"/>
             <w:r>
@@ -11593,63 +11289,6 @@
               <w:t>node:internal</w:t>
             </w:r>
             <w:proofErr w:type="spellEnd"/>
-            <w:r>
-              <w:rPr>
-                <w:lang w:val="en-US"/>
-              </w:rPr>
-              <w:t>/modules/</w:t>
-            </w:r>
-            <w:proofErr w:type="spellStart"/>
-            <w:r>
-              <w:rPr>
-                <w:lang w:val="en-US"/>
-              </w:rPr>
-              <w:t>cjs</w:t>
-            </w:r>
-            <w:proofErr w:type="spellEnd"/>
-            <w:r>
-              <w:rPr>
-                <w:lang w:val="en-US"/>
-              </w:rPr>
-              <w:t>/loader:1293:10)</w:t>
-            </w:r>
-          </w:p>
-          <w:p>
-            <w:pPr>
-              <w:rPr>
-                <w:lang w:val="en-US"/>
-              </w:rPr>
-            </w:pPr>
-            <w:r>
-              <w:rPr>
-                <w:lang w:val="en-US"/>
-              </w:rPr>
-              <w:t xml:space="preserve">    at </w:t>
-            </w:r>
-            <w:proofErr w:type="spellStart"/>
-            <w:r>
-              <w:rPr>
-                <w:lang w:val="en-US"/>
-              </w:rPr>
-              <w:t>Module.load</w:t>
-            </w:r>
-            <w:proofErr w:type="spellEnd"/>
-            <w:r>
-              <w:rPr>
-                <w:lang w:val="en-US"/>
-              </w:rPr>
-              <w:t xml:space="preserve"> (</w:t>
-            </w:r>
-            <w:proofErr w:type="spellStart"/>
-            <w:proofErr w:type="gramStart"/>
-            <w:r>
-              <w:rPr>
-                <w:lang w:val="en-US"/>
-              </w:rPr>
-              <w:t>node:internal</w:t>
-            </w:r>
-            <w:proofErr w:type="spellEnd"/>
-            <w:proofErr w:type="gramEnd"/>
             <w:r>
               <w:rPr>
                 <w:lang w:val="en-US"/>
@@ -11685,19 +11324,11 @@
               <w:t xml:space="preserve">    at </w:t>
             </w:r>
             <w:proofErr w:type="spellStart"/>
-            <w:proofErr w:type="gramStart"/>
-            <w:r>
-              <w:rPr>
-                <w:lang w:val="en-US"/>
-              </w:rPr>
-              <w:t>Module._</w:t>
-            </w:r>
-            <w:proofErr w:type="gramEnd"/>
-            <w:r>
-              <w:rPr>
-                <w:lang w:val="en-US"/>
-              </w:rPr>
-              <w:t>load</w:t>
+            <w:r>
+              <w:rPr>
+                <w:lang w:val="en-US"/>
+              </w:rPr>
+              <w:t>Module._load</w:t>
             </w:r>
             <w:proofErr w:type="spellEnd"/>
             <w:r>
@@ -11776,7 +11407,6 @@
               <w:t>] (</w:t>
             </w:r>
             <w:proofErr w:type="spellStart"/>
-            <w:proofErr w:type="gramStart"/>
             <w:r>
               <w:rPr>
                 <w:lang w:val="en-US"/>
@@ -11784,7 +11414,6 @@
               <w:t>node:internal</w:t>
             </w:r>
             <w:proofErr w:type="spellEnd"/>
-            <w:proofErr w:type="gramEnd"/>
             <w:r>
               <w:rPr>
                 <w:lang w:val="en-US"/>
@@ -11805,7 +11434,6 @@
               <w:t xml:space="preserve">    at </w:t>
             </w:r>
             <w:proofErr w:type="spellStart"/>
-            <w:proofErr w:type="gramStart"/>
             <w:r>
               <w:rPr>
                 <w:lang w:val="en-US"/>
@@ -11813,7 +11441,6 @@
               <w:t>node:internal</w:t>
             </w:r>
             <w:proofErr w:type="spellEnd"/>
-            <w:proofErr w:type="gramEnd"/>
             <w:r>
               <w:rPr>
                 <w:lang w:val="en-US"/>
@@ -11887,15 +11514,7 @@
           </w:tcPr>
           <w:p>
             <w:r>
-              <w:t xml:space="preserve">Wenn das Problem </w:t>
-            </w:r>
-            <w:proofErr w:type="gramStart"/>
-            <w:r>
-              <w:t>ist</w:t>
-            </w:r>
-            <w:proofErr w:type="gramEnd"/>
-            <w:r>
-              <w:t xml:space="preserve"> g</w:t>
+              <w:t>Wenn das Problem ist g</w:t>
             </w:r>
             <w:r>
               <w:t>elöscht dann müssen wir den MongoDB in «index.js» File mit die folgenden Methoden konfigurieren.</w:t>
@@ -11915,7 +11534,6 @@
               </w:rPr>
             </w:pPr>
             <w:proofErr w:type="spellStart"/>
-            <w:proofErr w:type="gramStart"/>
             <w:r>
               <w:rPr>
                 <w:rFonts w:ascii="Consolas" w:hAnsi="Consolas"/>
@@ -11927,7 +11545,6 @@
               <w:t>const</w:t>
             </w:r>
             <w:proofErr w:type="spellEnd"/>
-            <w:proofErr w:type="gramEnd"/>
             <w:r>
               <w:rPr>
                 <w:rFonts w:ascii="Consolas" w:hAnsi="Consolas"/>
@@ -12085,7 +11702,6 @@
               </w:rPr>
             </w:pPr>
             <w:proofErr w:type="spellStart"/>
-            <w:proofErr w:type="gramStart"/>
             <w:r>
               <w:rPr>
                 <w:rFonts w:ascii="Consolas" w:hAnsi="Consolas"/>
@@ -12117,7 +11733,6 @@
               <w:t>connect</w:t>
             </w:r>
             <w:proofErr w:type="spellEnd"/>
-            <w:proofErr w:type="gramEnd"/>
             <w:r>
               <w:rPr>
                 <w:rFonts w:ascii="Consolas" w:hAnsi="Consolas"/>
@@ -12346,7 +11961,6 @@
                 <w:lang w:val="en-US"/>
               </w:rPr>
             </w:pPr>
-            <w:proofErr w:type="gramStart"/>
             <w:r>
               <w:rPr>
                 <w:rFonts w:ascii="Consolas" w:hAnsi="Consolas"/>
@@ -12357,7 +11971,6 @@
               </w:rPr>
               <w:t>});.</w:t>
             </w:r>
-            <w:proofErr w:type="gramEnd"/>
             <w:r>
               <w:rPr>
                 <w:rFonts w:ascii="Consolas" w:hAnsi="Consolas"/>
@@ -12453,7 +12066,6 @@
               <w:t xml:space="preserve">    </w:t>
             </w:r>
             <w:proofErr w:type="spellStart"/>
-            <w:proofErr w:type="gramStart"/>
             <w:r>
               <w:rPr>
                 <w:rFonts w:ascii="Consolas" w:hAnsi="Consolas"/>
@@ -12485,7 +12097,6 @@
               <w:t>listen</w:t>
             </w:r>
             <w:proofErr w:type="spellEnd"/>
-            <w:proofErr w:type="gramEnd"/>
             <w:r>
               <w:rPr>
                 <w:rFonts w:ascii="Consolas" w:hAnsi="Consolas"/>
@@ -12668,18 +12279,7 @@
                 <w:szCs w:val="21"/>
                 <w:lang w:val="en-US"/>
               </w:rPr>
-              <w:t>}</w:t>
-            </w:r>
-            <w:proofErr w:type="gramStart"/>
-            <w:r>
-              <w:rPr>
-                <w:rFonts w:ascii="Consolas" w:hAnsi="Consolas"/>
-                <w:color w:val="E1EFFF"/>
-                <w:sz w:val="21"/>
-                <w:szCs w:val="21"/>
-                <w:lang w:val="en-US"/>
-              </w:rPr>
-              <w:t>).</w:t>
+              <w:t>}).</w:t>
             </w:r>
             <w:r>
               <w:rPr>
@@ -12691,7 +12291,6 @@
               </w:rPr>
               <w:t>catch</w:t>
             </w:r>
-            <w:proofErr w:type="gramEnd"/>
             <w:r>
               <w:rPr>
                 <w:rFonts w:ascii="Consolas" w:hAnsi="Consolas"/>
@@ -12871,6 +12470,8 @@
             <w:proofErr w:type="spellStart"/>
             <w:r>
               <w:rPr>
+                <w:b/>
+                <w:bCs/>
                 <w:lang w:val="en-US"/>
               </w:rPr>
               <w:t>npx</w:t>
@@ -12878,18 +12479,12 @@
             <w:proofErr w:type="spellEnd"/>
             <w:r>
               <w:rPr>
-                <w:lang w:val="en-US"/>
-              </w:rPr>
-              <w:t xml:space="preserve"> create-next-app </w:t>
-            </w:r>
-            <w:proofErr w:type="gramStart"/>
-            <w:r>
-              <w:rPr>
-                <w:lang w:val="en-US"/>
-              </w:rPr>
-              <w:t>client</w:t>
-            </w:r>
-            <w:proofErr w:type="gramEnd"/>
+                <w:b/>
+                <w:bCs/>
+                <w:lang w:val="en-US"/>
+              </w:rPr>
+              <w:t xml:space="preserve"> create-next-app client</w:t>
+            </w:r>
           </w:p>
           <w:p>
             <w:pPr>
@@ -12939,9 +12534,19 @@
             </w:pPr>
             <w:r>
               <w:rPr>
-                <w:lang w:val="en-US"/>
-              </w:rPr>
-              <w:t>Creating a new Next.js app in D:\My-Projects\Mydesign\client.</w:t>
+                <w:color w:val="FFFFFF" w:themeColor="background1"/>
+                <w:highlight w:val="darkCyan"/>
+                <w:lang w:val="en-US"/>
+              </w:rPr>
+              <w:t>Creating a new Next.js app in D:\My-Projects\Mydesign\client</w:t>
+            </w:r>
+            <w:r>
+              <w:rPr>
+                <w:color w:val="FFFFFF" w:themeColor="background1"/>
+                <w:highlight w:val="darkCyan"/>
+                <w:lang w:val="en-US"/>
+              </w:rPr>
+              <w:t>.</w:t>
             </w:r>
           </w:p>
         </w:tc>
@@ -12952,7 +12557,85 @@
             <w:tcW w:w="13992" w:type="dxa"/>
             <w:gridSpan w:val="2"/>
           </w:tcPr>
-          <w:p/>
+          <w:p>
+            <w:r>
+              <w:t>Dann müssen wir eigene P</w:t>
+            </w:r>
+            <w:r>
+              <w:t>ackages in der Vorlage Client installieren:</w:t>
+            </w:r>
+          </w:p>
+          <w:p>
+            <w:pPr>
+              <w:rPr>
+                <w:lang w:val="en-US"/>
+              </w:rPr>
+            </w:pPr>
+            <w:proofErr w:type="spellStart"/>
+            <w:r>
+              <w:rPr>
+                <w:lang w:val="en-US"/>
+              </w:rPr>
+              <w:t>npm</w:t>
+            </w:r>
+            <w:proofErr w:type="spellEnd"/>
+            <w:r>
+              <w:rPr>
+                <w:lang w:val="en-US"/>
+              </w:rPr>
+              <w:t xml:space="preserve"> </w:t>
+            </w:r>
+            <w:proofErr w:type="spellStart"/>
+            <w:r>
+              <w:rPr>
+                <w:lang w:val="en-US"/>
+              </w:rPr>
+              <w:t>i</w:t>
+            </w:r>
+            <w:proofErr w:type="spellEnd"/>
+            <w:r>
+              <w:rPr>
+                <w:lang w:val="en-US"/>
+              </w:rPr>
+              <w:t xml:space="preserve"> react-redux @reduxjs/toolkit react-</w:t>
+            </w:r>
+            <w:proofErr w:type="spellStart"/>
+            <w:r>
+              <w:rPr>
+                <w:lang w:val="en-US"/>
+              </w:rPr>
+              <w:t>datepicker</w:t>
+            </w:r>
+            <w:proofErr w:type="spellEnd"/>
+            <w:r>
+              <w:rPr>
+                <w:lang w:val="en-US"/>
+              </w:rPr>
+              <w:t xml:space="preserve"> react-router-dom@6 @mui/materia @emotion/react @emotion/styled @mui/ic</w:t>
+            </w:r>
+          </w:p>
+          <w:p>
+            <w:pPr>
+              <w:rPr>
+                <w:lang w:val="en-US"/>
+              </w:rPr>
+            </w:pPr>
+            <w:proofErr w:type="spellStart"/>
+            <w:r>
+              <w:rPr>
+                <w:lang w:val="en-US"/>
+              </w:rPr>
+              <w:lastRenderedPageBreak/>
+              <w:t>ons</w:t>
+            </w:r>
+            <w:proofErr w:type="spellEnd"/>
+            <w:r>
+              <w:rPr>
+                <w:lang w:val="en-US"/>
+              </w:rPr>
+              <w:t>-material @mui/x-datagrid @nivo/core @nivo/bar @nivo/geo @nivo/pie</w:t>
+            </w:r>
+          </w:p>
         </w:tc>
       </w:tr>
     </w:tbl>

</xml_diff>